<commit_message>
v1.25 doc et setup
</commit_message>
<xml_diff>
--- a/Documentation/Technique/swSSO-Documentation technique.docx
+++ b/Documentation/Technique/swSSO-Documentation technique.docx
@@ -1,6 +1,6 @@
 
 <file path=word/document.xml><?xml version="1.0" encoding="utf-8"?>
-<w:document xmlns:wpc="http://schemas.microsoft.com/office/word/2010/wordprocessingCanvas" xmlns:cx="http://schemas.microsoft.com/office/drawing/2014/chartex" xmlns:cx1="http://schemas.microsoft.com/office/drawing/2015/9/8/chartex" xmlns:cx2="http://schemas.microsoft.com/office/drawing/2015/10/21/chartex" xmlns:cx3="http://schemas.microsoft.com/office/drawing/2016/5/9/chartex" xmlns:cx4="http://schemas.microsoft.com/office/drawing/2016/5/10/chartex" xmlns:cx5="http://schemas.microsoft.com/office/drawing/2016/5/11/chartex" xmlns:cx6="http://schemas.microsoft.com/office/drawing/2016/5/12/chartex" xmlns:cx7="http://schemas.microsoft.com/office/drawing/2016/5/13/chartex" xmlns:cx8="http://schemas.microsoft.com/office/drawing/2016/5/14/chartex" xmlns:mc="http://schemas.openxmlformats.org/markup-compatibility/2006" xmlns:aink="http://schemas.microsoft.com/office/drawing/2016/ink" xmlns:am3d="http://schemas.microsoft.com/office/drawing/2017/model3d" xmlns:o="urn:schemas-microsoft-com:office:office" xmlns:r="http://schemas.openxmlformats.org/officeDocument/2006/relationships" xmlns:m="http://schemas.openxmlformats.org/officeDocument/2006/math" xmlns:v="urn:schemas-microsoft-com:vml" xmlns:wp14="http://schemas.microsoft.com/office/word/2010/wordprocessingDrawing" xmlns:wp="http://schemas.openxmlformats.org/drawingml/2006/wordprocessingDrawing" xmlns:w10="urn:schemas-microsoft-com:office:word" xmlns:w="http://schemas.openxmlformats.org/wordprocessingml/2006/main" xmlns:w14="http://schemas.microsoft.com/office/word/2010/wordml" xmlns:w15="http://schemas.microsoft.com/office/word/2012/wordml" xmlns:w16cid="http://schemas.microsoft.com/office/word/2016/wordml/cid" xmlns:w16se="http://schemas.microsoft.com/office/word/2015/wordml/symex" xmlns:wpg="http://schemas.microsoft.com/office/word/2010/wordprocessingGroup" xmlns:wpi="http://schemas.microsoft.com/office/word/2010/wordprocessingInk" xmlns:wne="http://schemas.microsoft.com/office/word/2006/wordml" xmlns:wps="http://schemas.microsoft.com/office/word/2010/wordprocessingShape" mc:Ignorable="w14 w15 w16se w16cid wp14">
+<w:document xmlns:wpc="http://schemas.microsoft.com/office/word/2010/wordprocessingCanvas" xmlns:cx="http://schemas.microsoft.com/office/drawing/2014/chartex" xmlns:cx1="http://schemas.microsoft.com/office/drawing/2015/9/8/chartex" xmlns:cx2="http://schemas.microsoft.com/office/drawing/2015/10/21/chartex" xmlns:cx3="http://schemas.microsoft.com/office/drawing/2016/5/9/chartex" xmlns:cx4="http://schemas.microsoft.com/office/drawing/2016/5/10/chartex" xmlns:cx5="http://schemas.microsoft.com/office/drawing/2016/5/11/chartex" xmlns:cx6="http://schemas.microsoft.com/office/drawing/2016/5/12/chartex" xmlns:cx7="http://schemas.microsoft.com/office/drawing/2016/5/13/chartex" xmlns:cx8="http://schemas.microsoft.com/office/drawing/2016/5/14/chartex" xmlns:mc="http://schemas.openxmlformats.org/markup-compatibility/2006" xmlns:aink="http://schemas.microsoft.com/office/drawing/2016/ink" xmlns:am3d="http://schemas.microsoft.com/office/drawing/2017/model3d" xmlns:o="urn:schemas-microsoft-com:office:office" xmlns:oel="http://schemas.microsoft.com/office/2019/extlst" xmlns:r="http://schemas.openxmlformats.org/officeDocument/2006/relationships" xmlns:m="http://schemas.openxmlformats.org/officeDocument/2006/math" xmlns:v="urn:schemas-microsoft-com:vml" xmlns:wp14="http://schemas.microsoft.com/office/word/2010/wordprocessingDrawing" xmlns:wp="http://schemas.openxmlformats.org/drawingml/2006/wordprocessingDrawing" xmlns:w10="urn:schemas-microsoft-com:office:word" xmlns:w="http://schemas.openxmlformats.org/wordprocessingml/2006/main" xmlns:w14="http://schemas.microsoft.com/office/word/2010/wordml" xmlns:w15="http://schemas.microsoft.com/office/word/2012/wordml" xmlns:w16cex="http://schemas.microsoft.com/office/word/2018/wordml/cex" xmlns:w16cid="http://schemas.microsoft.com/office/word/2016/wordml/cid" xmlns:w16="http://schemas.microsoft.com/office/word/2018/wordml" xmlns:w16du="http://schemas.microsoft.com/office/word/2023/wordml/word16du" xmlns:w16sdtdh="http://schemas.microsoft.com/office/word/2020/wordml/sdtdatahash" xmlns:w16se="http://schemas.microsoft.com/office/word/2015/wordml/symex" xmlns:wpg="http://schemas.microsoft.com/office/word/2010/wordprocessingGroup" xmlns:wpi="http://schemas.microsoft.com/office/word/2010/wordprocessingInk" xmlns:wne="http://schemas.microsoft.com/office/word/2006/wordml" xmlns:wps="http://schemas.microsoft.com/office/word/2010/wordprocessingShape" mc:Ignorable="w14 w15 w16se w16cid w16 w16cex w16sdtdh w16du wp14">
   <w:body>
     <w:p>
       <w:pPr>
@@ -142,7 +142,7 @@
                 <w:noProof/>
               </w:rPr>
               <w:drawing>
-                <wp:inline distT="0" distB="0" distL="0" distR="0">
+                <wp:inline distT="0" distB="0" distL="0" distR="0" wp14:anchorId="342E70C1" wp14:editId="74A86BAF">
                   <wp:extent cx="797400" cy="684359"/>
                   <wp:effectExtent l="0" t="0" r="2700" b="1441"/>
                   <wp:docPr id="1" name="images1"/>
@@ -347,18 +347,17 @@
         <w:pStyle w:val="Standard"/>
       </w:pPr>
     </w:p>
-    <w:bookmarkStart w:id="1" w:name="_GoBack"/>
-    <w:bookmarkEnd w:id="1"/>
     <w:p>
       <w:pPr>
         <w:pStyle w:val="TM1"/>
         <w:rPr>
           <w:rFonts w:asciiTheme="minorHAnsi" w:eastAsiaTheme="minorEastAsia" w:hAnsiTheme="minorHAnsi" w:cstheme="minorBidi"/>
           <w:noProof/>
-          <w:kern w:val="0"/>
-          <w:sz w:val="22"/>
-          <w:szCs w:val="22"/>
+          <w:kern w:val="2"/>
+          <w:sz w:val="24"/>
+          <w:szCs w:val="24"/>
           <w:lang w:eastAsia="fr-FR" w:bidi="ar-SA"/>
+          <w14:ligatures w14:val="standardContextual"/>
         </w:rPr>
       </w:pPr>
       <w:r>
@@ -382,7 +381,7 @@
         </w:rPr>
         <w:fldChar w:fldCharType="separate"/>
       </w:r>
-      <w:hyperlink w:anchor="_Toc498939861" w:history="1">
+      <w:hyperlink w:anchor="_Toc186554091" w:history="1">
         <w:r>
           <w:rPr>
             <w:rStyle w:val="Lienhypertexte"/>
@@ -394,10 +393,11 @@
           <w:rPr>
             <w:rFonts w:asciiTheme="minorHAnsi" w:eastAsiaTheme="minorEastAsia" w:hAnsiTheme="minorHAnsi" w:cstheme="minorBidi"/>
             <w:noProof/>
-            <w:kern w:val="0"/>
-            <w:sz w:val="22"/>
-            <w:szCs w:val="22"/>
+            <w:kern w:val="2"/>
+            <w:sz w:val="24"/>
+            <w:szCs w:val="24"/>
             <w:lang w:eastAsia="fr-FR" w:bidi="ar-SA"/>
+            <w14:ligatures w14:val="standardContextual"/>
           </w:rPr>
           <w:tab/>
         </w:r>
@@ -427,7 +427,7 @@
             <w:noProof/>
             <w:webHidden/>
           </w:rPr>
-          <w:instrText xml:space="preserve"> PAGEREF _Toc498939861 \h </w:instrText>
+          <w:instrText xml:space="preserve"> PAGEREF _Toc186554091 \h </w:instrText>
         </w:r>
         <w:r>
           <w:rPr>
@@ -462,19 +462,20 @@
       <w:pPr>
         <w:pStyle w:val="TM2"/>
         <w:tabs>
-          <w:tab w:val="left" w:pos="1320"/>
+          <w:tab w:val="left" w:pos="1440"/>
           <w:tab w:val="right" w:leader="dot" w:pos="10194"/>
         </w:tabs>
         <w:rPr>
           <w:rFonts w:asciiTheme="minorHAnsi" w:eastAsiaTheme="minorEastAsia" w:hAnsiTheme="minorHAnsi" w:cstheme="minorBidi"/>
           <w:noProof/>
-          <w:kern w:val="0"/>
-          <w:sz w:val="22"/>
-          <w:szCs w:val="22"/>
+          <w:kern w:val="2"/>
+          <w:sz w:val="24"/>
+          <w:szCs w:val="24"/>
           <w:lang w:eastAsia="fr-FR" w:bidi="ar-SA"/>
-        </w:rPr>
-      </w:pPr>
-      <w:hyperlink w:anchor="_Toc498939862" w:history="1">
+          <w14:ligatures w14:val="standardContextual"/>
+        </w:rPr>
+      </w:pPr>
+      <w:hyperlink w:anchor="_Toc186554092" w:history="1">
         <w:r>
           <w:rPr>
             <w:rStyle w:val="Lienhypertexte"/>
@@ -486,10 +487,11 @@
           <w:rPr>
             <w:rFonts w:asciiTheme="minorHAnsi" w:eastAsiaTheme="minorEastAsia" w:hAnsiTheme="minorHAnsi" w:cstheme="minorBidi"/>
             <w:noProof/>
-            <w:kern w:val="0"/>
-            <w:sz w:val="22"/>
-            <w:szCs w:val="22"/>
+            <w:kern w:val="2"/>
+            <w:sz w:val="24"/>
+            <w:szCs w:val="24"/>
             <w:lang w:eastAsia="fr-FR" w:bidi="ar-SA"/>
+            <w14:ligatures w14:val="standardContextual"/>
           </w:rPr>
           <w:tab/>
         </w:r>
@@ -519,7 +521,7 @@
             <w:noProof/>
             <w:webHidden/>
           </w:rPr>
-          <w:instrText xml:space="preserve"> PAGEREF _Toc498939862 \h </w:instrText>
+          <w:instrText xml:space="preserve"> PAGEREF _Toc186554092 \h </w:instrText>
         </w:r>
         <w:r>
           <w:rPr>
@@ -554,19 +556,20 @@
       <w:pPr>
         <w:pStyle w:val="TM2"/>
         <w:tabs>
-          <w:tab w:val="left" w:pos="1320"/>
+          <w:tab w:val="left" w:pos="1440"/>
           <w:tab w:val="right" w:leader="dot" w:pos="10194"/>
         </w:tabs>
         <w:rPr>
           <w:rFonts w:asciiTheme="minorHAnsi" w:eastAsiaTheme="minorEastAsia" w:hAnsiTheme="minorHAnsi" w:cstheme="minorBidi"/>
           <w:noProof/>
-          <w:kern w:val="0"/>
-          <w:sz w:val="22"/>
-          <w:szCs w:val="22"/>
+          <w:kern w:val="2"/>
+          <w:sz w:val="24"/>
+          <w:szCs w:val="24"/>
           <w:lang w:eastAsia="fr-FR" w:bidi="ar-SA"/>
-        </w:rPr>
-      </w:pPr>
-      <w:hyperlink w:anchor="_Toc498939863" w:history="1">
+          <w14:ligatures w14:val="standardContextual"/>
+        </w:rPr>
+      </w:pPr>
+      <w:hyperlink w:anchor="_Toc186554093" w:history="1">
         <w:r>
           <w:rPr>
             <w:rStyle w:val="Lienhypertexte"/>
@@ -578,10 +581,11 @@
           <w:rPr>
             <w:rFonts w:asciiTheme="minorHAnsi" w:eastAsiaTheme="minorEastAsia" w:hAnsiTheme="minorHAnsi" w:cstheme="minorBidi"/>
             <w:noProof/>
-            <w:kern w:val="0"/>
-            <w:sz w:val="22"/>
-            <w:szCs w:val="22"/>
+            <w:kern w:val="2"/>
+            <w:sz w:val="24"/>
+            <w:szCs w:val="24"/>
             <w:lang w:eastAsia="fr-FR" w:bidi="ar-SA"/>
+            <w14:ligatures w14:val="standardContextual"/>
           </w:rPr>
           <w:tab/>
         </w:r>
@@ -611,7 +615,7 @@
             <w:noProof/>
             <w:webHidden/>
           </w:rPr>
-          <w:instrText xml:space="preserve"> PAGEREF _Toc498939863 \h </w:instrText>
+          <w:instrText xml:space="preserve"> PAGEREF _Toc186554093 \h </w:instrText>
         </w:r>
         <w:r>
           <w:rPr>
@@ -646,19 +650,20 @@
       <w:pPr>
         <w:pStyle w:val="TM2"/>
         <w:tabs>
-          <w:tab w:val="left" w:pos="1320"/>
+          <w:tab w:val="left" w:pos="1440"/>
           <w:tab w:val="right" w:leader="dot" w:pos="10194"/>
         </w:tabs>
         <w:rPr>
           <w:rFonts w:asciiTheme="minorHAnsi" w:eastAsiaTheme="minorEastAsia" w:hAnsiTheme="minorHAnsi" w:cstheme="minorBidi"/>
           <w:noProof/>
-          <w:kern w:val="0"/>
-          <w:sz w:val="22"/>
-          <w:szCs w:val="22"/>
+          <w:kern w:val="2"/>
+          <w:sz w:val="24"/>
+          <w:szCs w:val="24"/>
           <w:lang w:eastAsia="fr-FR" w:bidi="ar-SA"/>
-        </w:rPr>
-      </w:pPr>
-      <w:hyperlink w:anchor="_Toc498939864" w:history="1">
+          <w14:ligatures w14:val="standardContextual"/>
+        </w:rPr>
+      </w:pPr>
+      <w:hyperlink w:anchor="_Toc186554094" w:history="1">
         <w:r>
           <w:rPr>
             <w:rStyle w:val="Lienhypertexte"/>
@@ -670,10 +675,11 @@
           <w:rPr>
             <w:rFonts w:asciiTheme="minorHAnsi" w:eastAsiaTheme="minorEastAsia" w:hAnsiTheme="minorHAnsi" w:cstheme="minorBidi"/>
             <w:noProof/>
-            <w:kern w:val="0"/>
-            <w:sz w:val="22"/>
-            <w:szCs w:val="22"/>
+            <w:kern w:val="2"/>
+            <w:sz w:val="24"/>
+            <w:szCs w:val="24"/>
             <w:lang w:eastAsia="fr-FR" w:bidi="ar-SA"/>
+            <w14:ligatures w14:val="standardContextual"/>
           </w:rPr>
           <w:tab/>
         </w:r>
@@ -703,7 +709,7 @@
             <w:noProof/>
             <w:webHidden/>
           </w:rPr>
-          <w:instrText xml:space="preserve"> PAGEREF _Toc498939864 \h </w:instrText>
+          <w:instrText xml:space="preserve"> PAGEREF _Toc186554094 \h </w:instrText>
         </w:r>
         <w:r>
           <w:rPr>
@@ -740,13 +746,14 @@
         <w:rPr>
           <w:rFonts w:asciiTheme="minorHAnsi" w:eastAsiaTheme="minorEastAsia" w:hAnsiTheme="minorHAnsi" w:cstheme="minorBidi"/>
           <w:noProof/>
-          <w:kern w:val="0"/>
-          <w:sz w:val="22"/>
-          <w:szCs w:val="22"/>
+          <w:kern w:val="2"/>
+          <w:sz w:val="24"/>
+          <w:szCs w:val="24"/>
           <w:lang w:eastAsia="fr-FR" w:bidi="ar-SA"/>
-        </w:rPr>
-      </w:pPr>
-      <w:hyperlink w:anchor="_Toc498939865" w:history="1">
+          <w14:ligatures w14:val="standardContextual"/>
+        </w:rPr>
+      </w:pPr>
+      <w:hyperlink w:anchor="_Toc186554095" w:history="1">
         <w:r>
           <w:rPr>
             <w:rStyle w:val="Lienhypertexte"/>
@@ -758,10 +765,11 @@
           <w:rPr>
             <w:rFonts w:asciiTheme="minorHAnsi" w:eastAsiaTheme="minorEastAsia" w:hAnsiTheme="minorHAnsi" w:cstheme="minorBidi"/>
             <w:noProof/>
-            <w:kern w:val="0"/>
-            <w:sz w:val="22"/>
-            <w:szCs w:val="22"/>
+            <w:kern w:val="2"/>
+            <w:sz w:val="24"/>
+            <w:szCs w:val="24"/>
             <w:lang w:eastAsia="fr-FR" w:bidi="ar-SA"/>
+            <w14:ligatures w14:val="standardContextual"/>
           </w:rPr>
           <w:tab/>
         </w:r>
@@ -791,7 +799,7 @@
             <w:noProof/>
             <w:webHidden/>
           </w:rPr>
-          <w:instrText xml:space="preserve"> PAGEREF _Toc498939865 \h </w:instrText>
+          <w:instrText xml:space="preserve"> PAGEREF _Toc186554095 \h </w:instrText>
         </w:r>
         <w:r>
           <w:rPr>
@@ -826,19 +834,20 @@
       <w:pPr>
         <w:pStyle w:val="TM2"/>
         <w:tabs>
-          <w:tab w:val="left" w:pos="1320"/>
+          <w:tab w:val="left" w:pos="1440"/>
           <w:tab w:val="right" w:leader="dot" w:pos="10194"/>
         </w:tabs>
         <w:rPr>
           <w:rFonts w:asciiTheme="minorHAnsi" w:eastAsiaTheme="minorEastAsia" w:hAnsiTheme="minorHAnsi" w:cstheme="minorBidi"/>
           <w:noProof/>
-          <w:kern w:val="0"/>
-          <w:sz w:val="22"/>
-          <w:szCs w:val="22"/>
+          <w:kern w:val="2"/>
+          <w:sz w:val="24"/>
+          <w:szCs w:val="24"/>
           <w:lang w:eastAsia="fr-FR" w:bidi="ar-SA"/>
-        </w:rPr>
-      </w:pPr>
-      <w:hyperlink w:anchor="_Toc498939866" w:history="1">
+          <w14:ligatures w14:val="standardContextual"/>
+        </w:rPr>
+      </w:pPr>
+      <w:hyperlink w:anchor="_Toc186554096" w:history="1">
         <w:r>
           <w:rPr>
             <w:rStyle w:val="Lienhypertexte"/>
@@ -850,10 +859,11 @@
           <w:rPr>
             <w:rFonts w:asciiTheme="minorHAnsi" w:eastAsiaTheme="minorEastAsia" w:hAnsiTheme="minorHAnsi" w:cstheme="minorBidi"/>
             <w:noProof/>
-            <w:kern w:val="0"/>
-            <w:sz w:val="22"/>
-            <w:szCs w:val="22"/>
+            <w:kern w:val="2"/>
+            <w:sz w:val="24"/>
+            <w:szCs w:val="24"/>
             <w:lang w:eastAsia="fr-FR" w:bidi="ar-SA"/>
+            <w14:ligatures w14:val="standardContextual"/>
           </w:rPr>
           <w:tab/>
         </w:r>
@@ -883,7 +893,7 @@
             <w:noProof/>
             <w:webHidden/>
           </w:rPr>
-          <w:instrText xml:space="preserve"> PAGEREF _Toc498939866 \h </w:instrText>
+          <w:instrText xml:space="preserve"> PAGEREF _Toc186554096 \h </w:instrText>
         </w:r>
         <w:r>
           <w:rPr>
@@ -918,19 +928,20 @@
       <w:pPr>
         <w:pStyle w:val="TM2"/>
         <w:tabs>
-          <w:tab w:val="left" w:pos="1320"/>
+          <w:tab w:val="left" w:pos="1440"/>
           <w:tab w:val="right" w:leader="dot" w:pos="10194"/>
         </w:tabs>
         <w:rPr>
           <w:rFonts w:asciiTheme="minorHAnsi" w:eastAsiaTheme="minorEastAsia" w:hAnsiTheme="minorHAnsi" w:cstheme="minorBidi"/>
           <w:noProof/>
-          <w:kern w:val="0"/>
-          <w:sz w:val="22"/>
-          <w:szCs w:val="22"/>
+          <w:kern w:val="2"/>
+          <w:sz w:val="24"/>
+          <w:szCs w:val="24"/>
           <w:lang w:eastAsia="fr-FR" w:bidi="ar-SA"/>
-        </w:rPr>
-      </w:pPr>
-      <w:hyperlink w:anchor="_Toc498939867" w:history="1">
+          <w14:ligatures w14:val="standardContextual"/>
+        </w:rPr>
+      </w:pPr>
+      <w:hyperlink w:anchor="_Toc186554097" w:history="1">
         <w:r>
           <w:rPr>
             <w:rStyle w:val="Lienhypertexte"/>
@@ -942,10 +953,11 @@
           <w:rPr>
             <w:rFonts w:asciiTheme="minorHAnsi" w:eastAsiaTheme="minorEastAsia" w:hAnsiTheme="minorHAnsi" w:cstheme="minorBidi"/>
             <w:noProof/>
-            <w:kern w:val="0"/>
-            <w:sz w:val="22"/>
-            <w:szCs w:val="22"/>
+            <w:kern w:val="2"/>
+            <w:sz w:val="24"/>
+            <w:szCs w:val="24"/>
             <w:lang w:eastAsia="fr-FR" w:bidi="ar-SA"/>
+            <w14:ligatures w14:val="standardContextual"/>
           </w:rPr>
           <w:tab/>
         </w:r>
@@ -975,7 +987,7 @@
             <w:noProof/>
             <w:webHidden/>
           </w:rPr>
-          <w:instrText xml:space="preserve"> PAGEREF _Toc498939867 \h </w:instrText>
+          <w:instrText xml:space="preserve"> PAGEREF _Toc186554097 \h </w:instrText>
         </w:r>
         <w:r>
           <w:rPr>
@@ -1010,19 +1022,20 @@
       <w:pPr>
         <w:pStyle w:val="TM2"/>
         <w:tabs>
-          <w:tab w:val="left" w:pos="1320"/>
+          <w:tab w:val="left" w:pos="1440"/>
           <w:tab w:val="right" w:leader="dot" w:pos="10194"/>
         </w:tabs>
         <w:rPr>
           <w:rFonts w:asciiTheme="minorHAnsi" w:eastAsiaTheme="minorEastAsia" w:hAnsiTheme="minorHAnsi" w:cstheme="minorBidi"/>
           <w:noProof/>
-          <w:kern w:val="0"/>
-          <w:sz w:val="22"/>
-          <w:szCs w:val="22"/>
+          <w:kern w:val="2"/>
+          <w:sz w:val="24"/>
+          <w:szCs w:val="24"/>
           <w:lang w:eastAsia="fr-FR" w:bidi="ar-SA"/>
-        </w:rPr>
-      </w:pPr>
-      <w:hyperlink w:anchor="_Toc498939868" w:history="1">
+          <w14:ligatures w14:val="standardContextual"/>
+        </w:rPr>
+      </w:pPr>
+      <w:hyperlink w:anchor="_Toc186554098" w:history="1">
         <w:r>
           <w:rPr>
             <w:rStyle w:val="Lienhypertexte"/>
@@ -1034,10 +1047,11 @@
           <w:rPr>
             <w:rFonts w:asciiTheme="minorHAnsi" w:eastAsiaTheme="minorEastAsia" w:hAnsiTheme="minorHAnsi" w:cstheme="minorBidi"/>
             <w:noProof/>
-            <w:kern w:val="0"/>
-            <w:sz w:val="22"/>
-            <w:szCs w:val="22"/>
+            <w:kern w:val="2"/>
+            <w:sz w:val="24"/>
+            <w:szCs w:val="24"/>
             <w:lang w:eastAsia="fr-FR" w:bidi="ar-SA"/>
+            <w14:ligatures w14:val="standardContextual"/>
           </w:rPr>
           <w:tab/>
         </w:r>
@@ -1067,7 +1081,7 @@
             <w:noProof/>
             <w:webHidden/>
           </w:rPr>
-          <w:instrText xml:space="preserve"> PAGEREF _Toc498939868 \h </w:instrText>
+          <w:instrText xml:space="preserve"> PAGEREF _Toc186554098 \h </w:instrText>
         </w:r>
         <w:r>
           <w:rPr>
@@ -1102,19 +1116,20 @@
       <w:pPr>
         <w:pStyle w:val="TM2"/>
         <w:tabs>
-          <w:tab w:val="left" w:pos="1320"/>
+          <w:tab w:val="left" w:pos="1440"/>
           <w:tab w:val="right" w:leader="dot" w:pos="10194"/>
         </w:tabs>
         <w:rPr>
           <w:rFonts w:asciiTheme="minorHAnsi" w:eastAsiaTheme="minorEastAsia" w:hAnsiTheme="minorHAnsi" w:cstheme="minorBidi"/>
           <w:noProof/>
-          <w:kern w:val="0"/>
-          <w:sz w:val="22"/>
-          <w:szCs w:val="22"/>
+          <w:kern w:val="2"/>
+          <w:sz w:val="24"/>
+          <w:szCs w:val="24"/>
           <w:lang w:eastAsia="fr-FR" w:bidi="ar-SA"/>
-        </w:rPr>
-      </w:pPr>
-      <w:hyperlink w:anchor="_Toc498939869" w:history="1">
+          <w14:ligatures w14:val="standardContextual"/>
+        </w:rPr>
+      </w:pPr>
+      <w:hyperlink w:anchor="_Toc186554099" w:history="1">
         <w:r>
           <w:rPr>
             <w:rStyle w:val="Lienhypertexte"/>
@@ -1126,10 +1141,11 @@
           <w:rPr>
             <w:rFonts w:asciiTheme="minorHAnsi" w:eastAsiaTheme="minorEastAsia" w:hAnsiTheme="minorHAnsi" w:cstheme="minorBidi"/>
             <w:noProof/>
-            <w:kern w:val="0"/>
-            <w:sz w:val="22"/>
-            <w:szCs w:val="22"/>
+            <w:kern w:val="2"/>
+            <w:sz w:val="24"/>
+            <w:szCs w:val="24"/>
             <w:lang w:eastAsia="fr-FR" w:bidi="ar-SA"/>
+            <w14:ligatures w14:val="standardContextual"/>
           </w:rPr>
           <w:tab/>
         </w:r>
@@ -1159,7 +1175,7 @@
             <w:noProof/>
             <w:webHidden/>
           </w:rPr>
-          <w:instrText xml:space="preserve"> PAGEREF _Toc498939869 \h </w:instrText>
+          <w:instrText xml:space="preserve"> PAGEREF _Toc186554099 \h </w:instrText>
         </w:r>
         <w:r>
           <w:rPr>
@@ -1196,13 +1212,14 @@
         <w:rPr>
           <w:rFonts w:asciiTheme="minorHAnsi" w:eastAsiaTheme="minorEastAsia" w:hAnsiTheme="minorHAnsi" w:cstheme="minorBidi"/>
           <w:noProof/>
-          <w:kern w:val="0"/>
-          <w:sz w:val="22"/>
-          <w:szCs w:val="22"/>
+          <w:kern w:val="2"/>
+          <w:sz w:val="24"/>
+          <w:szCs w:val="24"/>
           <w:lang w:eastAsia="fr-FR" w:bidi="ar-SA"/>
-        </w:rPr>
-      </w:pPr>
-      <w:hyperlink w:anchor="_Toc498939870" w:history="1">
+          <w14:ligatures w14:val="standardContextual"/>
+        </w:rPr>
+      </w:pPr>
+      <w:hyperlink w:anchor="_Toc186554100" w:history="1">
         <w:r>
           <w:rPr>
             <w:rStyle w:val="Lienhypertexte"/>
@@ -1214,10 +1231,11 @@
           <w:rPr>
             <w:rFonts w:asciiTheme="minorHAnsi" w:eastAsiaTheme="minorEastAsia" w:hAnsiTheme="minorHAnsi" w:cstheme="minorBidi"/>
             <w:noProof/>
-            <w:kern w:val="0"/>
-            <w:sz w:val="22"/>
-            <w:szCs w:val="22"/>
+            <w:kern w:val="2"/>
+            <w:sz w:val="24"/>
+            <w:szCs w:val="24"/>
             <w:lang w:eastAsia="fr-FR" w:bidi="ar-SA"/>
+            <w14:ligatures w14:val="standardContextual"/>
           </w:rPr>
           <w:tab/>
         </w:r>
@@ -1247,7 +1265,7 @@
             <w:noProof/>
             <w:webHidden/>
           </w:rPr>
-          <w:instrText xml:space="preserve"> PAGEREF _Toc498939870 \h </w:instrText>
+          <w:instrText xml:space="preserve"> PAGEREF _Toc186554100 \h </w:instrText>
         </w:r>
         <w:r>
           <w:rPr>
@@ -1282,19 +1300,20 @@
       <w:pPr>
         <w:pStyle w:val="TM2"/>
         <w:tabs>
-          <w:tab w:val="left" w:pos="1320"/>
+          <w:tab w:val="left" w:pos="1440"/>
           <w:tab w:val="right" w:leader="dot" w:pos="10194"/>
         </w:tabs>
         <w:rPr>
           <w:rFonts w:asciiTheme="minorHAnsi" w:eastAsiaTheme="minorEastAsia" w:hAnsiTheme="minorHAnsi" w:cstheme="minorBidi"/>
           <w:noProof/>
-          <w:kern w:val="0"/>
-          <w:sz w:val="22"/>
-          <w:szCs w:val="22"/>
+          <w:kern w:val="2"/>
+          <w:sz w:val="24"/>
+          <w:szCs w:val="24"/>
           <w:lang w:eastAsia="fr-FR" w:bidi="ar-SA"/>
-        </w:rPr>
-      </w:pPr>
-      <w:hyperlink w:anchor="_Toc498939871" w:history="1">
+          <w14:ligatures w14:val="standardContextual"/>
+        </w:rPr>
+      </w:pPr>
+      <w:hyperlink w:anchor="_Toc186554101" w:history="1">
         <w:r>
           <w:rPr>
             <w:rStyle w:val="Lienhypertexte"/>
@@ -1306,10 +1325,11 @@
           <w:rPr>
             <w:rFonts w:asciiTheme="minorHAnsi" w:eastAsiaTheme="minorEastAsia" w:hAnsiTheme="minorHAnsi" w:cstheme="minorBidi"/>
             <w:noProof/>
-            <w:kern w:val="0"/>
-            <w:sz w:val="22"/>
-            <w:szCs w:val="22"/>
+            <w:kern w:val="2"/>
+            <w:sz w:val="24"/>
+            <w:szCs w:val="24"/>
             <w:lang w:eastAsia="fr-FR" w:bidi="ar-SA"/>
+            <w14:ligatures w14:val="standardContextual"/>
           </w:rPr>
           <w:tab/>
         </w:r>
@@ -1339,7 +1359,7 @@
             <w:noProof/>
             <w:webHidden/>
           </w:rPr>
-          <w:instrText xml:space="preserve"> PAGEREF _Toc498939871 \h </w:instrText>
+          <w:instrText xml:space="preserve"> PAGEREF _Toc186554101 \h </w:instrText>
         </w:r>
         <w:r>
           <w:rPr>
@@ -1374,19 +1394,20 @@
       <w:pPr>
         <w:pStyle w:val="TM2"/>
         <w:tabs>
-          <w:tab w:val="left" w:pos="1320"/>
+          <w:tab w:val="left" w:pos="1440"/>
           <w:tab w:val="right" w:leader="dot" w:pos="10194"/>
         </w:tabs>
         <w:rPr>
           <w:rFonts w:asciiTheme="minorHAnsi" w:eastAsiaTheme="minorEastAsia" w:hAnsiTheme="minorHAnsi" w:cstheme="minorBidi"/>
           <w:noProof/>
-          <w:kern w:val="0"/>
-          <w:sz w:val="22"/>
-          <w:szCs w:val="22"/>
+          <w:kern w:val="2"/>
+          <w:sz w:val="24"/>
+          <w:szCs w:val="24"/>
           <w:lang w:eastAsia="fr-FR" w:bidi="ar-SA"/>
-        </w:rPr>
-      </w:pPr>
-      <w:hyperlink w:anchor="_Toc498939872" w:history="1">
+          <w14:ligatures w14:val="standardContextual"/>
+        </w:rPr>
+      </w:pPr>
+      <w:hyperlink w:anchor="_Toc186554102" w:history="1">
         <w:r>
           <w:rPr>
             <w:rStyle w:val="Lienhypertexte"/>
@@ -1398,10 +1419,11 @@
           <w:rPr>
             <w:rFonts w:asciiTheme="minorHAnsi" w:eastAsiaTheme="minorEastAsia" w:hAnsiTheme="minorHAnsi" w:cstheme="minorBidi"/>
             <w:noProof/>
-            <w:kern w:val="0"/>
-            <w:sz w:val="22"/>
-            <w:szCs w:val="22"/>
+            <w:kern w:val="2"/>
+            <w:sz w:val="24"/>
+            <w:szCs w:val="24"/>
             <w:lang w:eastAsia="fr-FR" w:bidi="ar-SA"/>
+            <w14:ligatures w14:val="standardContextual"/>
           </w:rPr>
           <w:tab/>
         </w:r>
@@ -1431,7 +1453,7 @@
             <w:noProof/>
             <w:webHidden/>
           </w:rPr>
-          <w:instrText xml:space="preserve"> PAGEREF _Toc498939872 \h </w:instrText>
+          <w:instrText xml:space="preserve"> PAGEREF _Toc186554102 \h </w:instrText>
         </w:r>
         <w:r>
           <w:rPr>
@@ -1466,19 +1488,20 @@
       <w:pPr>
         <w:pStyle w:val="TM2"/>
         <w:tabs>
-          <w:tab w:val="left" w:pos="1320"/>
+          <w:tab w:val="left" w:pos="1440"/>
           <w:tab w:val="right" w:leader="dot" w:pos="10194"/>
         </w:tabs>
         <w:rPr>
           <w:rFonts w:asciiTheme="minorHAnsi" w:eastAsiaTheme="minorEastAsia" w:hAnsiTheme="minorHAnsi" w:cstheme="minorBidi"/>
           <w:noProof/>
-          <w:kern w:val="0"/>
-          <w:sz w:val="22"/>
-          <w:szCs w:val="22"/>
+          <w:kern w:val="2"/>
+          <w:sz w:val="24"/>
+          <w:szCs w:val="24"/>
           <w:lang w:eastAsia="fr-FR" w:bidi="ar-SA"/>
-        </w:rPr>
-      </w:pPr>
-      <w:hyperlink w:anchor="_Toc498939873" w:history="1">
+          <w14:ligatures w14:val="standardContextual"/>
+        </w:rPr>
+      </w:pPr>
+      <w:hyperlink w:anchor="_Toc186554103" w:history="1">
         <w:r>
           <w:rPr>
             <w:rStyle w:val="Lienhypertexte"/>
@@ -1490,10 +1513,11 @@
           <w:rPr>
             <w:rFonts w:asciiTheme="minorHAnsi" w:eastAsiaTheme="minorEastAsia" w:hAnsiTheme="minorHAnsi" w:cstheme="minorBidi"/>
             <w:noProof/>
-            <w:kern w:val="0"/>
-            <w:sz w:val="22"/>
-            <w:szCs w:val="22"/>
+            <w:kern w:val="2"/>
+            <w:sz w:val="24"/>
+            <w:szCs w:val="24"/>
             <w:lang w:eastAsia="fr-FR" w:bidi="ar-SA"/>
+            <w14:ligatures w14:val="standardContextual"/>
           </w:rPr>
           <w:tab/>
         </w:r>
@@ -1523,7 +1547,7 @@
             <w:noProof/>
             <w:webHidden/>
           </w:rPr>
-          <w:instrText xml:space="preserve"> PAGEREF _Toc498939873 \h </w:instrText>
+          <w:instrText xml:space="preserve"> PAGEREF _Toc186554103 \h </w:instrText>
         </w:r>
         <w:r>
           <w:rPr>
@@ -1558,19 +1582,20 @@
       <w:pPr>
         <w:pStyle w:val="TM2"/>
         <w:tabs>
-          <w:tab w:val="left" w:pos="1320"/>
+          <w:tab w:val="left" w:pos="1440"/>
           <w:tab w:val="right" w:leader="dot" w:pos="10194"/>
         </w:tabs>
         <w:rPr>
           <w:rFonts w:asciiTheme="minorHAnsi" w:eastAsiaTheme="minorEastAsia" w:hAnsiTheme="minorHAnsi" w:cstheme="minorBidi"/>
           <w:noProof/>
-          <w:kern w:val="0"/>
-          <w:sz w:val="22"/>
-          <w:szCs w:val="22"/>
+          <w:kern w:val="2"/>
+          <w:sz w:val="24"/>
+          <w:szCs w:val="24"/>
           <w:lang w:eastAsia="fr-FR" w:bidi="ar-SA"/>
-        </w:rPr>
-      </w:pPr>
-      <w:hyperlink w:anchor="_Toc498939874" w:history="1">
+          <w14:ligatures w14:val="standardContextual"/>
+        </w:rPr>
+      </w:pPr>
+      <w:hyperlink w:anchor="_Toc186554104" w:history="1">
         <w:r>
           <w:rPr>
             <w:rStyle w:val="Lienhypertexte"/>
@@ -1582,10 +1607,11 @@
           <w:rPr>
             <w:rFonts w:asciiTheme="minorHAnsi" w:eastAsiaTheme="minorEastAsia" w:hAnsiTheme="minorHAnsi" w:cstheme="minorBidi"/>
             <w:noProof/>
-            <w:kern w:val="0"/>
-            <w:sz w:val="22"/>
-            <w:szCs w:val="22"/>
+            <w:kern w:val="2"/>
+            <w:sz w:val="24"/>
+            <w:szCs w:val="24"/>
             <w:lang w:eastAsia="fr-FR" w:bidi="ar-SA"/>
+            <w14:ligatures w14:val="standardContextual"/>
           </w:rPr>
           <w:tab/>
         </w:r>
@@ -1615,7 +1641,7 @@
             <w:noProof/>
             <w:webHidden/>
           </w:rPr>
-          <w:instrText xml:space="preserve"> PAGEREF _Toc498939874 \h </w:instrText>
+          <w:instrText xml:space="preserve"> PAGEREF _Toc186554104 \h </w:instrText>
         </w:r>
         <w:r>
           <w:rPr>
@@ -1652,13 +1678,14 @@
         <w:rPr>
           <w:rFonts w:asciiTheme="minorHAnsi" w:eastAsiaTheme="minorEastAsia" w:hAnsiTheme="minorHAnsi" w:cstheme="minorBidi"/>
           <w:noProof/>
-          <w:kern w:val="0"/>
-          <w:sz w:val="22"/>
-          <w:szCs w:val="22"/>
+          <w:kern w:val="2"/>
+          <w:sz w:val="24"/>
+          <w:szCs w:val="24"/>
           <w:lang w:eastAsia="fr-FR" w:bidi="ar-SA"/>
-        </w:rPr>
-      </w:pPr>
-      <w:hyperlink w:anchor="_Toc498939875" w:history="1">
+          <w14:ligatures w14:val="standardContextual"/>
+        </w:rPr>
+      </w:pPr>
+      <w:hyperlink w:anchor="_Toc186554105" w:history="1">
         <w:r>
           <w:rPr>
             <w:rStyle w:val="Lienhypertexte"/>
@@ -1670,10 +1697,11 @@
           <w:rPr>
             <w:rFonts w:asciiTheme="minorHAnsi" w:eastAsiaTheme="minorEastAsia" w:hAnsiTheme="minorHAnsi" w:cstheme="minorBidi"/>
             <w:noProof/>
-            <w:kern w:val="0"/>
-            <w:sz w:val="22"/>
-            <w:szCs w:val="22"/>
+            <w:kern w:val="2"/>
+            <w:sz w:val="24"/>
+            <w:szCs w:val="24"/>
             <w:lang w:eastAsia="fr-FR" w:bidi="ar-SA"/>
+            <w14:ligatures w14:val="standardContextual"/>
           </w:rPr>
           <w:tab/>
         </w:r>
@@ -1703,7 +1731,7 @@
             <w:noProof/>
             <w:webHidden/>
           </w:rPr>
-          <w:instrText xml:space="preserve"> PAGEREF _Toc498939875 \h </w:instrText>
+          <w:instrText xml:space="preserve"> PAGEREF _Toc186554105 \h </w:instrText>
         </w:r>
         <w:r>
           <w:rPr>
@@ -1738,19 +1766,20 @@
       <w:pPr>
         <w:pStyle w:val="TM2"/>
         <w:tabs>
-          <w:tab w:val="left" w:pos="1320"/>
+          <w:tab w:val="left" w:pos="1440"/>
           <w:tab w:val="right" w:leader="dot" w:pos="10194"/>
         </w:tabs>
         <w:rPr>
           <w:rFonts w:asciiTheme="minorHAnsi" w:eastAsiaTheme="minorEastAsia" w:hAnsiTheme="minorHAnsi" w:cstheme="minorBidi"/>
           <w:noProof/>
-          <w:kern w:val="0"/>
-          <w:sz w:val="22"/>
-          <w:szCs w:val="22"/>
+          <w:kern w:val="2"/>
+          <w:sz w:val="24"/>
+          <w:szCs w:val="24"/>
           <w:lang w:eastAsia="fr-FR" w:bidi="ar-SA"/>
-        </w:rPr>
-      </w:pPr>
-      <w:hyperlink w:anchor="_Toc498939876" w:history="1">
+          <w14:ligatures w14:val="standardContextual"/>
+        </w:rPr>
+      </w:pPr>
+      <w:hyperlink w:anchor="_Toc186554106" w:history="1">
         <w:r>
           <w:rPr>
             <w:rStyle w:val="Lienhypertexte"/>
@@ -1762,10 +1791,11 @@
           <w:rPr>
             <w:rFonts w:asciiTheme="minorHAnsi" w:eastAsiaTheme="minorEastAsia" w:hAnsiTheme="minorHAnsi" w:cstheme="minorBidi"/>
             <w:noProof/>
-            <w:kern w:val="0"/>
-            <w:sz w:val="22"/>
-            <w:szCs w:val="22"/>
+            <w:kern w:val="2"/>
+            <w:sz w:val="24"/>
+            <w:szCs w:val="24"/>
             <w:lang w:eastAsia="fr-FR" w:bidi="ar-SA"/>
+            <w14:ligatures w14:val="standardContextual"/>
           </w:rPr>
           <w:tab/>
         </w:r>
@@ -1795,7 +1825,7 @@
             <w:noProof/>
             <w:webHidden/>
           </w:rPr>
-          <w:instrText xml:space="preserve"> PAGEREF _Toc498939876 \h </w:instrText>
+          <w:instrText xml:space="preserve"> PAGEREF _Toc186554106 \h </w:instrText>
         </w:r>
         <w:r>
           <w:rPr>
@@ -1830,19 +1860,20 @@
       <w:pPr>
         <w:pStyle w:val="TM2"/>
         <w:tabs>
-          <w:tab w:val="left" w:pos="1320"/>
+          <w:tab w:val="left" w:pos="1440"/>
           <w:tab w:val="right" w:leader="dot" w:pos="10194"/>
         </w:tabs>
         <w:rPr>
           <w:rFonts w:asciiTheme="minorHAnsi" w:eastAsiaTheme="minorEastAsia" w:hAnsiTheme="minorHAnsi" w:cstheme="minorBidi"/>
           <w:noProof/>
-          <w:kern w:val="0"/>
-          <w:sz w:val="22"/>
-          <w:szCs w:val="22"/>
+          <w:kern w:val="2"/>
+          <w:sz w:val="24"/>
+          <w:szCs w:val="24"/>
           <w:lang w:eastAsia="fr-FR" w:bidi="ar-SA"/>
-        </w:rPr>
-      </w:pPr>
-      <w:hyperlink w:anchor="_Toc498939877" w:history="1">
+          <w14:ligatures w14:val="standardContextual"/>
+        </w:rPr>
+      </w:pPr>
+      <w:hyperlink w:anchor="_Toc186554107" w:history="1">
         <w:r>
           <w:rPr>
             <w:rStyle w:val="Lienhypertexte"/>
@@ -1854,10 +1885,11 @@
           <w:rPr>
             <w:rFonts w:asciiTheme="minorHAnsi" w:eastAsiaTheme="minorEastAsia" w:hAnsiTheme="minorHAnsi" w:cstheme="minorBidi"/>
             <w:noProof/>
-            <w:kern w:val="0"/>
-            <w:sz w:val="22"/>
-            <w:szCs w:val="22"/>
+            <w:kern w:val="2"/>
+            <w:sz w:val="24"/>
+            <w:szCs w:val="24"/>
             <w:lang w:eastAsia="fr-FR" w:bidi="ar-SA"/>
+            <w14:ligatures w14:val="standardContextual"/>
           </w:rPr>
           <w:tab/>
         </w:r>
@@ -1887,7 +1919,7 @@
             <w:noProof/>
             <w:webHidden/>
           </w:rPr>
-          <w:instrText xml:space="preserve"> PAGEREF _Toc498939877 \h </w:instrText>
+          <w:instrText xml:space="preserve"> PAGEREF _Toc186554107 \h </w:instrText>
         </w:r>
         <w:r>
           <w:rPr>
@@ -1924,13 +1956,14 @@
         <w:rPr>
           <w:rFonts w:asciiTheme="minorHAnsi" w:eastAsiaTheme="minorEastAsia" w:hAnsiTheme="minorHAnsi" w:cstheme="minorBidi"/>
           <w:noProof/>
-          <w:kern w:val="0"/>
-          <w:sz w:val="22"/>
-          <w:szCs w:val="22"/>
+          <w:kern w:val="2"/>
+          <w:sz w:val="24"/>
+          <w:szCs w:val="24"/>
           <w:lang w:eastAsia="fr-FR" w:bidi="ar-SA"/>
-        </w:rPr>
-      </w:pPr>
-      <w:hyperlink w:anchor="_Toc498939878" w:history="1">
+          <w14:ligatures w14:val="standardContextual"/>
+        </w:rPr>
+      </w:pPr>
+      <w:hyperlink w:anchor="_Toc186554108" w:history="1">
         <w:r>
           <w:rPr>
             <w:rStyle w:val="Lienhypertexte"/>
@@ -1942,10 +1975,11 @@
           <w:rPr>
             <w:rFonts w:asciiTheme="minorHAnsi" w:eastAsiaTheme="minorEastAsia" w:hAnsiTheme="minorHAnsi" w:cstheme="minorBidi"/>
             <w:noProof/>
-            <w:kern w:val="0"/>
-            <w:sz w:val="22"/>
-            <w:szCs w:val="22"/>
+            <w:kern w:val="2"/>
+            <w:sz w:val="24"/>
+            <w:szCs w:val="24"/>
             <w:lang w:eastAsia="fr-FR" w:bidi="ar-SA"/>
+            <w14:ligatures w14:val="standardContextual"/>
           </w:rPr>
           <w:tab/>
         </w:r>
@@ -1975,7 +2009,7 @@
             <w:noProof/>
             <w:webHidden/>
           </w:rPr>
-          <w:instrText xml:space="preserve"> PAGEREF _Toc498939878 \h </w:instrText>
+          <w:instrText xml:space="preserve"> PAGEREF _Toc186554108 \h </w:instrText>
         </w:r>
         <w:r>
           <w:rPr>
@@ -2010,19 +2044,20 @@
       <w:pPr>
         <w:pStyle w:val="TM2"/>
         <w:tabs>
-          <w:tab w:val="left" w:pos="1320"/>
+          <w:tab w:val="left" w:pos="1440"/>
           <w:tab w:val="right" w:leader="dot" w:pos="10194"/>
         </w:tabs>
         <w:rPr>
           <w:rFonts w:asciiTheme="minorHAnsi" w:eastAsiaTheme="minorEastAsia" w:hAnsiTheme="minorHAnsi" w:cstheme="minorBidi"/>
           <w:noProof/>
-          <w:kern w:val="0"/>
-          <w:sz w:val="22"/>
-          <w:szCs w:val="22"/>
+          <w:kern w:val="2"/>
+          <w:sz w:val="24"/>
+          <w:szCs w:val="24"/>
           <w:lang w:eastAsia="fr-FR" w:bidi="ar-SA"/>
-        </w:rPr>
-      </w:pPr>
-      <w:hyperlink w:anchor="_Toc498939879" w:history="1">
+          <w14:ligatures w14:val="standardContextual"/>
+        </w:rPr>
+      </w:pPr>
+      <w:hyperlink w:anchor="_Toc186554109" w:history="1">
         <w:r>
           <w:rPr>
             <w:rStyle w:val="Lienhypertexte"/>
@@ -2034,10 +2069,11 @@
           <w:rPr>
             <w:rFonts w:asciiTheme="minorHAnsi" w:eastAsiaTheme="minorEastAsia" w:hAnsiTheme="minorHAnsi" w:cstheme="minorBidi"/>
             <w:noProof/>
-            <w:kern w:val="0"/>
-            <w:sz w:val="22"/>
-            <w:szCs w:val="22"/>
+            <w:kern w:val="2"/>
+            <w:sz w:val="24"/>
+            <w:szCs w:val="24"/>
             <w:lang w:eastAsia="fr-FR" w:bidi="ar-SA"/>
+            <w14:ligatures w14:val="standardContextual"/>
           </w:rPr>
           <w:tab/>
         </w:r>
@@ -2067,7 +2103,7 @@
             <w:noProof/>
             <w:webHidden/>
           </w:rPr>
-          <w:instrText xml:space="preserve"> PAGEREF _Toc498939879 \h </w:instrText>
+          <w:instrText xml:space="preserve"> PAGEREF _Toc186554109 \h </w:instrText>
         </w:r>
         <w:r>
           <w:rPr>
@@ -2102,19 +2138,20 @@
       <w:pPr>
         <w:pStyle w:val="TM2"/>
         <w:tabs>
-          <w:tab w:val="left" w:pos="1320"/>
+          <w:tab w:val="left" w:pos="1440"/>
           <w:tab w:val="right" w:leader="dot" w:pos="10194"/>
         </w:tabs>
         <w:rPr>
           <w:rFonts w:asciiTheme="minorHAnsi" w:eastAsiaTheme="minorEastAsia" w:hAnsiTheme="minorHAnsi" w:cstheme="minorBidi"/>
           <w:noProof/>
-          <w:kern w:val="0"/>
-          <w:sz w:val="22"/>
-          <w:szCs w:val="22"/>
+          <w:kern w:val="2"/>
+          <w:sz w:val="24"/>
+          <w:szCs w:val="24"/>
           <w:lang w:eastAsia="fr-FR" w:bidi="ar-SA"/>
-        </w:rPr>
-      </w:pPr>
-      <w:hyperlink w:anchor="_Toc498939880" w:history="1">
+          <w14:ligatures w14:val="standardContextual"/>
+        </w:rPr>
+      </w:pPr>
+      <w:hyperlink w:anchor="_Toc186554110" w:history="1">
         <w:r>
           <w:rPr>
             <w:rStyle w:val="Lienhypertexte"/>
@@ -2126,10 +2163,11 @@
           <w:rPr>
             <w:rFonts w:asciiTheme="minorHAnsi" w:eastAsiaTheme="minorEastAsia" w:hAnsiTheme="minorHAnsi" w:cstheme="minorBidi"/>
             <w:noProof/>
-            <w:kern w:val="0"/>
-            <w:sz w:val="22"/>
-            <w:szCs w:val="22"/>
+            <w:kern w:val="2"/>
+            <w:sz w:val="24"/>
+            <w:szCs w:val="24"/>
             <w:lang w:eastAsia="fr-FR" w:bidi="ar-SA"/>
+            <w14:ligatures w14:val="standardContextual"/>
           </w:rPr>
           <w:tab/>
         </w:r>
@@ -2159,7 +2197,7 @@
             <w:noProof/>
             <w:webHidden/>
           </w:rPr>
-          <w:instrText xml:space="preserve"> PAGEREF _Toc498939880 \h </w:instrText>
+          <w:instrText xml:space="preserve"> PAGEREF _Toc186554110 \h </w:instrText>
         </w:r>
         <w:r>
           <w:rPr>
@@ -2214,8 +2252,8 @@
         <w:pageBreakBefore/>
         <w:ind w:left="357" w:hanging="357"/>
       </w:pPr>
-      <w:bookmarkStart w:id="2" w:name="__RefHeading__482_782558025"/>
-      <w:bookmarkStart w:id="3" w:name="_Toc498939861"/>
+      <w:bookmarkStart w:id="1" w:name="__RefHeading__482_782558025"/>
+      <w:bookmarkStart w:id="2" w:name="_Toc186554091"/>
       <w:r>
         <w:lastRenderedPageBreak/>
         <w:t xml:space="preserve">Stockage du mot de passe maître </w:t>
@@ -2228,142 +2266,166 @@
       <w:r>
         <w:t xml:space="preserve"> et sécurisation des mots de passe secondaires</w:t>
       </w:r>
+      <w:bookmarkEnd w:id="1"/>
       <w:bookmarkEnd w:id="2"/>
+    </w:p>
+    <w:p>
+      <w:pPr>
+        <w:pStyle w:val="Titre2"/>
+      </w:pPr>
+      <w:bookmarkStart w:id="3" w:name="__RefHeading__484_782558025"/>
+      <w:bookmarkStart w:id="4" w:name="_Toc186554092"/>
+      <w:r>
+        <w:t>Cas d'application</w:t>
+      </w:r>
       <w:bookmarkEnd w:id="3"/>
+      <w:bookmarkEnd w:id="4"/>
+    </w:p>
+    <w:p>
+      <w:pPr>
+        <w:pStyle w:val="Standard"/>
+      </w:pPr>
+      <w:r>
+        <w:t>La sécurisation des mots de passe secondaires présentée dans ce paragraphe s'applique dans les deux cas suivants :</w:t>
+      </w:r>
+    </w:p>
+    <w:p>
+      <w:pPr>
+        <w:pStyle w:val="Enum1"/>
+      </w:pPr>
+      <w:r>
+        <w:t xml:space="preserve">Un mot de passe maître </w:t>
+      </w:r>
+      <w:proofErr w:type="spellStart"/>
+      <w:r>
+        <w:t>swSSO</w:t>
+      </w:r>
+      <w:proofErr w:type="spellEnd"/>
+      <w:r>
+        <w:t xml:space="preserve"> est utilisé (mot de passe saisi au lancement de </w:t>
+      </w:r>
+      <w:proofErr w:type="spellStart"/>
+      <w:r>
+        <w:t>swSSO</w:t>
+      </w:r>
+      <w:proofErr w:type="spellEnd"/>
+      <w:r>
+        <w:t>) ;</w:t>
+      </w:r>
+    </w:p>
+    <w:p>
+      <w:pPr>
+        <w:pStyle w:val="Enum1"/>
+      </w:pPr>
+      <w:proofErr w:type="spellStart"/>
+      <w:proofErr w:type="gramStart"/>
+      <w:r>
+        <w:t>swSSO</w:t>
+      </w:r>
+      <w:proofErr w:type="spellEnd"/>
+      <w:proofErr w:type="gramEnd"/>
+      <w:r>
+        <w:t xml:space="preserve"> est couplé avec l'authentification Windows (pas de mot de passe saisi au lancement de </w:t>
+      </w:r>
+      <w:proofErr w:type="spellStart"/>
+      <w:r>
+        <w:t>swSSO</w:t>
+      </w:r>
+      <w:proofErr w:type="spellEnd"/>
+      <w:r>
+        <w:t xml:space="preserve">). Dans ce cas, la génération de la clé de chiffrement des mots de passe secondaires utilise bien le mécanisme présenté ci-dessous, mais en dérivant la clé du mot de passe Windows. Le mot de passe Windows n'est pas stocké par </w:t>
+      </w:r>
+      <w:proofErr w:type="spellStart"/>
+      <w:r>
+        <w:t>swSSO</w:t>
+      </w:r>
+      <w:proofErr w:type="spellEnd"/>
+      <w:r>
+        <w:t xml:space="preserve"> dans le fichier .</w:t>
+      </w:r>
+      <w:proofErr w:type="spellStart"/>
+      <w:r>
+        <w:t>ini</w:t>
+      </w:r>
+      <w:proofErr w:type="spellEnd"/>
+      <w:r>
+        <w:t> :la branche de gauche dans le schéma ci-après n'existe pas dans ce cas.</w:t>
+      </w:r>
     </w:p>
     <w:p>
       <w:pPr>
         <w:pStyle w:val="Titre2"/>
       </w:pPr>
-      <w:bookmarkStart w:id="4" w:name="__RefHeading__484_782558025"/>
-      <w:bookmarkStart w:id="5" w:name="_Toc498939862"/>
-      <w:r>
-        <w:t>Cas d'application</w:t>
-      </w:r>
-      <w:bookmarkEnd w:id="4"/>
+      <w:bookmarkStart w:id="5" w:name="__RefHeading__486_782558025"/>
+      <w:bookmarkStart w:id="6" w:name="_Toc186554093"/>
+      <w:r>
+        <w:t>Principe de fonctionnement</w:t>
+      </w:r>
       <w:bookmarkEnd w:id="5"/>
-    </w:p>
-    <w:p>
-      <w:pPr>
-        <w:pStyle w:val="Standard"/>
-      </w:pPr>
-      <w:r>
-        <w:t>La sécurisation des mots de passe secondaires présentée dans ce paragraphe s'applique dans les deux cas suivants :</w:t>
-      </w:r>
+      <w:bookmarkEnd w:id="6"/>
     </w:p>
     <w:p>
       <w:pPr>
         <w:pStyle w:val="Enum1"/>
       </w:pPr>
       <w:r>
-        <w:t xml:space="preserve">Un mot de passe maître </w:t>
-      </w:r>
-      <w:proofErr w:type="spellStart"/>
-      <w:r>
-        <w:t>swSSO</w:t>
-      </w:r>
-      <w:proofErr w:type="spellEnd"/>
-      <w:r>
-        <w:t xml:space="preserve"> est utilisé (mot de passe saisi au lancement de </w:t>
-      </w:r>
-      <w:proofErr w:type="spellStart"/>
-      <w:r>
-        <w:t>swSSO</w:t>
-      </w:r>
-      <w:proofErr w:type="spellEnd"/>
-      <w:r>
-        <w:t>) ;</w:t>
+        <w:t xml:space="preserve">Branche de droite sur le schéma : la dérivation de la clé de chiffrement des mots de passe secondaire à partir du mot de passe maître (ou mot de passe Windows lorsque le couplage est activé) s'appuie sur une fonction PBKDF2 </w:t>
+      </w:r>
+      <w:r>
+        <w:t xml:space="preserve">HMAC-SHA256 </w:t>
+      </w:r>
+      <w:r>
+        <w:t xml:space="preserve">avec </w:t>
+      </w:r>
+      <w:r>
+        <w:t>60</w:t>
+      </w:r>
+      <w:r>
+        <w:t xml:space="preserve">0.000 itérations. Les 256 premiers bits (nommés </w:t>
+      </w:r>
+      <w:proofErr w:type="spellStart"/>
+      <w:r>
+        <w:t>KeyData</w:t>
+      </w:r>
+      <w:proofErr w:type="spellEnd"/>
+      <w:r>
+        <w:t xml:space="preserve"> dans la suite du document) permettent de générer une clé AES-256 qui sert à chiffrer / déchiffrer les mots de passe secondaires. Le chiffrement met en œuvre un IV (initial </w:t>
+      </w:r>
+      <w:proofErr w:type="spellStart"/>
+      <w:r>
+        <w:t>vector</w:t>
+      </w:r>
+      <w:proofErr w:type="spellEnd"/>
+      <w:r>
+        <w:t xml:space="preserve">) aléatoire, l'algorithme AES en mode CBC et un </w:t>
+      </w:r>
+      <w:proofErr w:type="spellStart"/>
+      <w:r>
+        <w:t>padding</w:t>
+      </w:r>
+      <w:proofErr w:type="spellEnd"/>
+      <w:r>
+        <w:t xml:space="preserve"> PKCS#7.</w:t>
       </w:r>
     </w:p>
     <w:p>
       <w:pPr>
         <w:pStyle w:val="Enum1"/>
       </w:pPr>
-      <w:proofErr w:type="spellStart"/>
-      <w:proofErr w:type="gramStart"/>
-      <w:r>
-        <w:t>swSSO</w:t>
-      </w:r>
-      <w:proofErr w:type="spellEnd"/>
-      <w:proofErr w:type="gramEnd"/>
-      <w:r>
-        <w:t xml:space="preserve"> est couplé avec l'authentification Windows (pas de mot de passe saisi au lancement de </w:t>
-      </w:r>
-      <w:proofErr w:type="spellStart"/>
-      <w:r>
-        <w:t>swSSO</w:t>
-      </w:r>
-      <w:proofErr w:type="spellEnd"/>
-      <w:r>
-        <w:t xml:space="preserve">). Dans ce cas, la génération de la clé de chiffrement des mots de passe secondaires utilise bien le mécanisme présenté ci-dessous, mais en dérivant la clé du mot de passe Windows. Le mot de passe Windows n'est pas stocké par </w:t>
-      </w:r>
-      <w:proofErr w:type="spellStart"/>
-      <w:r>
-        <w:t>swSSO</w:t>
-      </w:r>
-      <w:proofErr w:type="spellEnd"/>
-      <w:r>
-        <w:t xml:space="preserve"> dans le fichier .</w:t>
-      </w:r>
-      <w:proofErr w:type="spellStart"/>
-      <w:r>
-        <w:t>ini</w:t>
-      </w:r>
-      <w:proofErr w:type="spellEnd"/>
-      <w:r>
-        <w:t> :la branche de gauche dans le schéma ci-après n'existe pas dans ce cas.</w:t>
-      </w:r>
-    </w:p>
-    <w:p>
-      <w:pPr>
-        <w:pStyle w:val="Titre2"/>
-      </w:pPr>
-      <w:bookmarkStart w:id="6" w:name="__RefHeading__486_782558025"/>
-      <w:bookmarkStart w:id="7" w:name="_Toc498939863"/>
-      <w:r>
-        <w:t>Principe de fonctionnement</w:t>
-      </w:r>
-      <w:bookmarkEnd w:id="6"/>
-      <w:bookmarkEnd w:id="7"/>
-    </w:p>
-    <w:p>
-      <w:pPr>
-        <w:pStyle w:val="Enum1"/>
-      </w:pPr>
-      <w:r>
-        <w:t xml:space="preserve">Branche de droite sur le schéma : la dérivation de la clé de chiffrement des mots de passe secondaire à partir du mot de passe maître (ou mot de passe Windows lorsque le couplage est activé) s'appuie sur une fonction PBKDF2 avec 10.000 itérations. Les 256 premiers bits (nommés </w:t>
-      </w:r>
-      <w:proofErr w:type="spellStart"/>
-      <w:r>
-        <w:t>KeyData</w:t>
-      </w:r>
-      <w:proofErr w:type="spellEnd"/>
-      <w:r>
-        <w:t xml:space="preserve"> dans la suite du document) permettent de générer une clé AES-256 qui sert à chiffrer / déchiffrer les mots de passe secondaires. Le chiffrement met en œuvre un IV (initial </w:t>
-      </w:r>
-      <w:proofErr w:type="spellStart"/>
-      <w:r>
-        <w:t>vector</w:t>
-      </w:r>
-      <w:proofErr w:type="spellEnd"/>
-      <w:r>
-        <w:t xml:space="preserve">) aléatoire, l'algorithme AES en mode CBC et un </w:t>
-      </w:r>
-      <w:proofErr w:type="spellStart"/>
-      <w:r>
-        <w:t>padding</w:t>
-      </w:r>
-      <w:proofErr w:type="spellEnd"/>
-      <w:r>
-        <w:t xml:space="preserve"> PKCS#7.</w:t>
-      </w:r>
-    </w:p>
-    <w:p>
-      <w:pPr>
-        <w:pStyle w:val="Enum1"/>
-      </w:pPr>
-      <w:r>
-        <w:t>Branche de gauche sur le schéma : le stockage du mot de passe maître (uniquement lorsque le couplage avec l'authentification Windows n'est pas activé) est protégé par PBKDF2, également avec 10.000 itérations. Dans le fichier swSSO.ini, il s'agit de la valeur « </w:t>
+      <w:r>
+        <w:t xml:space="preserve">Branche de gauche sur le schéma : le stockage du mot de passe maître (uniquement lorsque le couplage avec l'authentification Windows n'est pas activé) est protégé par PBKDF2, également </w:t>
+      </w:r>
+      <w:r>
+        <w:t xml:space="preserve">HMAC-SHA256 </w:t>
+      </w:r>
+      <w:r>
+        <w:t xml:space="preserve">avec </w:t>
+      </w:r>
+      <w:r>
+        <w:t>600</w:t>
+      </w:r>
+      <w:r>
+        <w:t>.000 itérations. Dans le fichier swSSO.ini, il s'agit de la valeur « </w:t>
       </w:r>
       <w:proofErr w:type="spellStart"/>
       <w:r>
@@ -2392,10 +2454,10 @@
           <w:noProof/>
         </w:rPr>
         <w:drawing>
-          <wp:inline distT="0" distB="0" distL="0" distR="0" wp14:anchorId="49F9A854">
-            <wp:extent cx="4848045" cy="4327683"/>
-            <wp:effectExtent l="0" t="0" r="0" b="0"/>
-            <wp:docPr id="29" name="Image 29"/>
+          <wp:inline distT="0" distB="0" distL="0" distR="0" wp14:anchorId="6371CB06" wp14:editId="05BEA3A3">
+            <wp:extent cx="4562475" cy="4072764"/>
+            <wp:effectExtent l="0" t="0" r="0" b="4445"/>
+            <wp:docPr id="991200928" name="Image 1"/>
             <wp:cNvGraphicFramePr>
               <a:graphicFrameLocks xmlns:a="http://schemas.openxmlformats.org/drawingml/2006/main" noChangeAspect="1"/>
             </wp:cNvGraphicFramePr>
@@ -2409,7 +2471,7 @@
                     </pic:cNvPicPr>
                   </pic:nvPicPr>
                   <pic:blipFill>
-                    <a:blip r:embed="rId9">
+                    <a:blip r:embed="rId9" cstate="print">
                       <a:extLst>
                         <a:ext uri="{28A0092B-C50C-407E-A947-70E740481C1C}">
                           <a14:useLocalDpi xmlns:a14="http://schemas.microsoft.com/office/drawing/2010/main" val="0"/>
@@ -2424,7 +2486,7 @@
                   <pic:spPr bwMode="auto">
                     <a:xfrm>
                       <a:off x="0" y="0"/>
-                      <a:ext cx="4877849" cy="4354288"/>
+                      <a:ext cx="4574341" cy="4083356"/>
                     </a:xfrm>
                     <a:prstGeom prst="rect">
                       <a:avLst/>
@@ -2442,81 +2504,81 @@
       <w:pPr>
         <w:pStyle w:val="Titre2"/>
       </w:pPr>
-      <w:bookmarkStart w:id="8" w:name="__RefHeading__20_675463258"/>
-      <w:bookmarkStart w:id="9" w:name="_Toc498939864"/>
+      <w:bookmarkStart w:id="7" w:name="__RefHeading__20_675463258"/>
+      <w:bookmarkStart w:id="8" w:name="_Toc186554094"/>
       <w:r>
         <w:lastRenderedPageBreak/>
         <w:t>A quel moment sont déchiffrés les identifiants et mots de passe secondaires ?</w:t>
       </w:r>
+      <w:bookmarkEnd w:id="7"/>
       <w:bookmarkEnd w:id="8"/>
+    </w:p>
+    <w:p>
+      <w:pPr>
+        <w:pStyle w:val="Standard"/>
+      </w:pPr>
+      <w:r>
+        <w:t>Dans le fichier swSSO.ini, les identifiants et les mots de passe sont chiffrés avec la méthode présentée précédemment</w:t>
+      </w:r>
+      <w:r>
+        <w:t> :</w:t>
+      </w:r>
+    </w:p>
+    <w:p>
+      <w:pPr>
+        <w:pStyle w:val="Enum1"/>
+      </w:pPr>
+      <w:r>
+        <w:t xml:space="preserve">Les identifiants sont déchiffrés dès le lancement de </w:t>
+      </w:r>
+      <w:proofErr w:type="spellStart"/>
+      <w:r>
+        <w:t>swSSO</w:t>
+      </w:r>
+      <w:proofErr w:type="spellEnd"/>
+      <w:r>
+        <w:t xml:space="preserve"> et conservés en clair en mémoire pendant tout le temps d'exécution de </w:t>
+      </w:r>
+      <w:proofErr w:type="spellStart"/>
+      <w:r>
+        <w:t>swSSO</w:t>
+      </w:r>
+      <w:proofErr w:type="spellEnd"/>
+      <w:r>
+        <w:t> ;</w:t>
+      </w:r>
+    </w:p>
+    <w:p>
+      <w:pPr>
+        <w:pStyle w:val="Enum1"/>
+      </w:pPr>
+      <w:r>
+        <w:t>Les mots de passe sont déchiffrés uniquement lorsque nécessaire, c'est-à-dire lorsqu'un SSO doit être réalisé ou lorsque l'utilisateur clique sur la loupe pour visualiser le mot de passe.</w:t>
+      </w:r>
+    </w:p>
+    <w:p>
+      <w:pPr>
+        <w:pStyle w:val="Titre1"/>
+      </w:pPr>
+      <w:bookmarkStart w:id="9" w:name="__RefHeading__488_782558025"/>
+      <w:bookmarkStart w:id="10" w:name="_Toc186554095"/>
+      <w:r>
+        <w:t>Fonctionnement de la synchronisation avec le mot de passe Windows</w:t>
+      </w:r>
       <w:bookmarkEnd w:id="9"/>
-    </w:p>
-    <w:p>
-      <w:pPr>
-        <w:pStyle w:val="Standard"/>
-      </w:pPr>
-      <w:r>
-        <w:t>Dans le fichier swSSO.ini, les identifiants et les mots de passe sont chiffrés avec la méthode présentée précédemment</w:t>
-      </w:r>
-      <w:r>
-        <w:t> :</w:t>
-      </w:r>
-    </w:p>
-    <w:p>
-      <w:pPr>
-        <w:pStyle w:val="Enum1"/>
-      </w:pPr>
-      <w:r>
-        <w:t xml:space="preserve">Les identifiants sont déchiffrés dès le lancement de </w:t>
-      </w:r>
-      <w:proofErr w:type="spellStart"/>
-      <w:r>
-        <w:t>swSSO</w:t>
-      </w:r>
-      <w:proofErr w:type="spellEnd"/>
-      <w:r>
-        <w:t xml:space="preserve"> et conservés en clair en mémoire pendant tout le temps d'exécution de </w:t>
-      </w:r>
-      <w:proofErr w:type="spellStart"/>
-      <w:r>
-        <w:t>swSSO</w:t>
-      </w:r>
-      <w:proofErr w:type="spellEnd"/>
-      <w:r>
-        <w:t> ;</w:t>
-      </w:r>
-    </w:p>
-    <w:p>
-      <w:pPr>
-        <w:pStyle w:val="Enum1"/>
-      </w:pPr>
-      <w:r>
-        <w:t>Les mots de passe sont déchiffrés uniquement lorsque nécessaire, c'est-à-dire lorsqu'un SSO doit être réalisé ou lorsque l'utilisateur clique sur la loupe pour visualiser le mot de passe.</w:t>
-      </w:r>
-    </w:p>
-    <w:p>
-      <w:pPr>
-        <w:pStyle w:val="Titre1"/>
-      </w:pPr>
-      <w:bookmarkStart w:id="10" w:name="__RefHeading__488_782558025"/>
-      <w:bookmarkStart w:id="11" w:name="_Toc498939865"/>
-      <w:r>
-        <w:t>Fonctionnement de la synchronisation avec le mot de passe Windows</w:t>
-      </w:r>
       <w:bookmarkEnd w:id="10"/>
+    </w:p>
+    <w:p>
+      <w:pPr>
+        <w:pStyle w:val="Titre2"/>
+      </w:pPr>
+      <w:bookmarkStart w:id="11" w:name="__RefHeading__490_782558025"/>
+      <w:bookmarkStart w:id="12" w:name="_Toc186554096"/>
+      <w:r>
+        <w:t>Description</w:t>
+      </w:r>
       <w:bookmarkEnd w:id="11"/>
-    </w:p>
-    <w:p>
-      <w:pPr>
-        <w:pStyle w:val="Titre2"/>
-      </w:pPr>
-      <w:bookmarkStart w:id="12" w:name="__RefHeading__490_782558025"/>
-      <w:bookmarkStart w:id="13" w:name="_Toc498939866"/>
-      <w:r>
-        <w:t>Description</w:t>
-      </w:r>
       <w:bookmarkEnd w:id="12"/>
-      <w:bookmarkEnd w:id="13"/>
     </w:p>
     <w:p>
       <w:pPr>
@@ -2528,7 +2590,7 @@
           <w:noProof/>
         </w:rPr>
         <w:drawing>
-          <wp:inline distT="0" distB="0" distL="0" distR="0" wp14:anchorId="078BAED1">
+          <wp:inline distT="0" distB="0" distL="0" distR="0" wp14:anchorId="1DE61D89" wp14:editId="2007CF1D">
             <wp:extent cx="6055744" cy="3714566"/>
             <wp:effectExtent l="0" t="0" r="2540" b="635"/>
             <wp:docPr id="38" name="Image 38"/>
@@ -2739,36 +2801,194 @@
       <w:pPr>
         <w:pStyle w:val="Titre2"/>
       </w:pPr>
-      <w:bookmarkStart w:id="14" w:name="__RefHeading__492_782558025"/>
-      <w:bookmarkStart w:id="15" w:name="_Toc498939867"/>
+      <w:bookmarkStart w:id="13" w:name="__RefHeading__492_782558025"/>
+      <w:bookmarkStart w:id="14" w:name="_Toc186554097"/>
       <w:r>
         <w:t>Cas particuliers</w:t>
       </w:r>
+      <w:bookmarkEnd w:id="13"/>
       <w:bookmarkEnd w:id="14"/>
+    </w:p>
+    <w:p>
+      <w:pPr>
+        <w:pStyle w:val="Enum1"/>
+      </w:pPr>
+      <w:r>
+        <w:t xml:space="preserve">Si </w:t>
+      </w:r>
+      <w:proofErr w:type="spellStart"/>
+      <w:r>
+        <w:t>swSSO</w:t>
+      </w:r>
+      <w:proofErr w:type="spellEnd"/>
+      <w:r>
+        <w:t xml:space="preserve"> n’est pas lancé au moment du changement de mot de passe, il n’arrivera pas à déchiffrer les mots de passe secondaires avec le nouveau mot de passe (ils sont toujours chiffrés avec l’ancien). Ce cas est géré, </w:t>
+      </w:r>
+      <w:proofErr w:type="spellStart"/>
+      <w:r>
+        <w:t>swSSO</w:t>
+      </w:r>
+      <w:proofErr w:type="spellEnd"/>
+      <w:r>
+        <w:t xml:space="preserve"> demande le </w:t>
+      </w:r>
+      <w:proofErr w:type="spellStart"/>
+      <w:r>
+        <w:t>KeyData</w:t>
+      </w:r>
+      <w:proofErr w:type="spellEnd"/>
+      <w:r>
+        <w:t xml:space="preserve"> correspondant à l’ancien mot de passe à </w:t>
+      </w:r>
+      <w:proofErr w:type="spellStart"/>
+      <w:r>
+        <w:t>swSSOSVC</w:t>
+      </w:r>
+      <w:proofErr w:type="spellEnd"/>
+      <w:r>
+        <w:t xml:space="preserve"> et peut ainsi faire le </w:t>
+      </w:r>
+      <w:proofErr w:type="spellStart"/>
+      <w:r>
+        <w:t>transchiffrement</w:t>
+      </w:r>
+      <w:proofErr w:type="spellEnd"/>
+      <w:r>
+        <w:t> ;</w:t>
+      </w:r>
+    </w:p>
+    <w:p>
+      <w:pPr>
+        <w:pStyle w:val="Enum1"/>
+      </w:pPr>
+      <w:r>
+        <w:t xml:space="preserve">Si le changement de mot de passe est fait sans que </w:t>
+      </w:r>
+      <w:proofErr w:type="spellStart"/>
+      <w:r>
+        <w:t>swSSOSVC</w:t>
+      </w:r>
+      <w:proofErr w:type="spellEnd"/>
+      <w:r>
+        <w:t xml:space="preserve"> puisse en avoir connaissance (réinitialisation du mot de passe dans l’AD, </w:t>
+      </w:r>
+      <w:proofErr w:type="spellStart"/>
+      <w:r>
+        <w:t>swSSOSVC</w:t>
+      </w:r>
+      <w:proofErr w:type="spellEnd"/>
+      <w:r>
+        <w:t xml:space="preserve"> arrêté, …), </w:t>
+      </w:r>
+      <w:proofErr w:type="spellStart"/>
+      <w:r>
+        <w:t>swSSO</w:t>
+      </w:r>
+      <w:proofErr w:type="spellEnd"/>
+      <w:r>
+        <w:t xml:space="preserve"> ne peut plus déchiffrer les mots de passe secondaires : la procédure de « récupération de mot de passe » est lancée par </w:t>
+      </w:r>
+      <w:proofErr w:type="spellStart"/>
+      <w:r>
+        <w:t>swSSO</w:t>
+      </w:r>
+      <w:proofErr w:type="spellEnd"/>
+      <w:r>
+        <w:t xml:space="preserve"> (procédure manuelle ou automatique via challenge / réponse).</w:t>
+      </w:r>
+    </w:p>
+    <w:p>
+      <w:pPr>
+        <w:pStyle w:val="Titre2"/>
+      </w:pPr>
+      <w:bookmarkStart w:id="15" w:name="__RefHeading__494_782558025"/>
+      <w:bookmarkStart w:id="16" w:name="_Toc186554098"/>
+      <w:r>
+        <w:t>Protection du mot de passe Windows de l'utilisateur</w:t>
+      </w:r>
       <w:bookmarkEnd w:id="15"/>
+      <w:bookmarkEnd w:id="16"/>
+    </w:p>
+    <w:p>
+      <w:pPr>
+        <w:pStyle w:val="Standard"/>
+      </w:pPr>
+      <w:r>
+        <w:t>Les précautions suivantes sont prises pour protéger le mot de passe Windows de l’utilisateur :</w:t>
+      </w:r>
     </w:p>
     <w:p>
       <w:pPr>
         <w:pStyle w:val="Enum1"/>
       </w:pPr>
       <w:r>
-        <w:t xml:space="preserve">Si </w:t>
-      </w:r>
-      <w:proofErr w:type="spellStart"/>
-      <w:r>
-        <w:t>swSSO</w:t>
-      </w:r>
-      <w:proofErr w:type="spellEnd"/>
-      <w:r>
-        <w:t xml:space="preserve"> n’est pas lancé au moment du changement de mot de passe, il n’arrivera pas à déchiffrer les mots de passe secondaires avec le nouveau mot de passe (ils sont toujours chiffrés avec l’ancien). Ce cas est géré, </w:t>
-      </w:r>
-      <w:proofErr w:type="spellStart"/>
-      <w:r>
-        <w:t>swSSO</w:t>
-      </w:r>
-      <w:proofErr w:type="spellEnd"/>
-      <w:r>
-        <w:t xml:space="preserve"> demande le </w:t>
+        <w:t xml:space="preserve">swSSOCM.dll : les mots de passe fournis par le système sont immédiatement chiffrés avec l'API </w:t>
+      </w:r>
+      <w:proofErr w:type="spellStart"/>
+      <w:proofErr w:type="gramStart"/>
+      <w:r>
+        <w:t>CryptProtectMemory</w:t>
+      </w:r>
+      <w:proofErr w:type="spellEnd"/>
+      <w:r>
+        <w:t>(</w:t>
+      </w:r>
+      <w:proofErr w:type="gramEnd"/>
+      <w:r>
+        <w:t xml:space="preserve">) pour Vista+ et avec l'API </w:t>
+      </w:r>
+      <w:proofErr w:type="spellStart"/>
+      <w:r>
+        <w:t>RtlEncryptMemory</w:t>
+      </w:r>
+      <w:proofErr w:type="spellEnd"/>
+      <w:r>
+        <w:t xml:space="preserve">() pour XP. Le mode CROSS_PROCESS est utilisé de sorte que swSSOSVC.exe pourra déchiffrer les données. Les données sources sont effacées de manière sécurisée avec </w:t>
+      </w:r>
+      <w:proofErr w:type="spellStart"/>
+      <w:proofErr w:type="gramStart"/>
+      <w:r>
+        <w:t>SecureZeroMemory</w:t>
+      </w:r>
+      <w:proofErr w:type="spellEnd"/>
+      <w:r>
+        <w:t>(</w:t>
+      </w:r>
+      <w:proofErr w:type="gramEnd"/>
+      <w:r>
+        <w:t>).</w:t>
+      </w:r>
+    </w:p>
+    <w:p>
+      <w:pPr>
+        <w:pStyle w:val="Enum1"/>
+      </w:pPr>
+      <w:r>
+        <w:t xml:space="preserve">swSSOSVC.exe : à réception d'un nouveau mot de passe, </w:t>
+      </w:r>
+      <w:proofErr w:type="spellStart"/>
+      <w:r>
+        <w:t>swSSOSVC</w:t>
+      </w:r>
+      <w:proofErr w:type="spellEnd"/>
+      <w:r>
+        <w:t xml:space="preserve"> le déchiffre puis le rechiffre immédiatement en mode SAME_PROCESS de manière à le conserver sans qu'un autre process ne puisse le déchiffrer.</w:t>
+      </w:r>
+    </w:p>
+    <w:p>
+      <w:pPr>
+        <w:pStyle w:val="Enum1"/>
+      </w:pPr>
+      <w:r>
+        <w:t xml:space="preserve">Lorsque swSSO.exe a besoin de connaître le mot de passe de l'utilisateur (utilisation de %ADPASSWORD% ou des options de synchronisation des mots de passe d’un groupe d’application avec le mot de passe Windows), </w:t>
+      </w:r>
+      <w:proofErr w:type="spellStart"/>
+      <w:r>
+        <w:t>swSSOSVC</w:t>
+      </w:r>
+      <w:proofErr w:type="spellEnd"/>
+      <w:r>
+        <w:t xml:space="preserve"> lui fournit en le chiffrant par avec la clé </w:t>
       </w:r>
       <w:proofErr w:type="spellStart"/>
       <w:r>
@@ -2776,186 +2996,28 @@
       </w:r>
       <w:proofErr w:type="spellEnd"/>
       <w:r>
-        <w:t xml:space="preserve"> correspondant à l’ancien mot de passe à </w:t>
-      </w:r>
-      <w:proofErr w:type="spellStart"/>
-      <w:r>
-        <w:t>swSSOSVC</w:t>
-      </w:r>
-      <w:proofErr w:type="spellEnd"/>
-      <w:r>
-        <w:t xml:space="preserve"> et peut ainsi faire le </w:t>
-      </w:r>
-      <w:proofErr w:type="spellStart"/>
-      <w:r>
-        <w:t>transchiffrement</w:t>
-      </w:r>
-      <w:proofErr w:type="spellEnd"/>
-      <w:r>
-        <w:t> ;</w:t>
-      </w:r>
-    </w:p>
-    <w:p>
-      <w:pPr>
-        <w:pStyle w:val="Enum1"/>
-      </w:pPr>
-      <w:r>
-        <w:t xml:space="preserve">Si le changement de mot de passe est fait sans que </w:t>
-      </w:r>
-      <w:proofErr w:type="spellStart"/>
-      <w:r>
-        <w:t>swSSOSVC</w:t>
-      </w:r>
-      <w:proofErr w:type="spellEnd"/>
-      <w:r>
-        <w:t xml:space="preserve"> puisse en avoir connaissance (réinitialisation du mot de passe dans l’AD, </w:t>
-      </w:r>
-      <w:proofErr w:type="spellStart"/>
-      <w:r>
-        <w:t>swSSOSVC</w:t>
-      </w:r>
-      <w:proofErr w:type="spellEnd"/>
-      <w:r>
-        <w:t xml:space="preserve"> arrêté, …), </w:t>
-      </w:r>
-      <w:proofErr w:type="spellStart"/>
-      <w:r>
-        <w:t>swSSO</w:t>
-      </w:r>
-      <w:proofErr w:type="spellEnd"/>
-      <w:r>
-        <w:t xml:space="preserve"> ne peut plus déchiffrer les mots de passe secondaires : la procédure de « récupération de mot de passe » est lancée par </w:t>
-      </w:r>
-      <w:proofErr w:type="spellStart"/>
-      <w:r>
-        <w:t>swSSO</w:t>
-      </w:r>
-      <w:proofErr w:type="spellEnd"/>
-      <w:r>
-        <w:t xml:space="preserve"> (procédure manuelle ou automatique via challenge / réponse).</w:t>
+        <w:t xml:space="preserve">, </w:t>
+      </w:r>
+      <w:proofErr w:type="gramStart"/>
+      <w:r>
+        <w:t>de manière à ce</w:t>
+      </w:r>
+      <w:proofErr w:type="gramEnd"/>
+      <w:r>
+        <w:t xml:space="preserve"> que seul l'utilisateur légitime ayant connaissance de cette clé puisse le déchiffrer.</w:t>
       </w:r>
     </w:p>
     <w:p>
       <w:pPr>
         <w:pStyle w:val="Titre2"/>
       </w:pPr>
-      <w:bookmarkStart w:id="16" w:name="__RefHeading__494_782558025"/>
-      <w:bookmarkStart w:id="17" w:name="_Toc498939868"/>
-      <w:r>
-        <w:t>Protection du mot de passe Windows de l'utilisateur</w:t>
-      </w:r>
-      <w:bookmarkEnd w:id="16"/>
+      <w:bookmarkStart w:id="17" w:name="__RefHeading__496_782558025"/>
+      <w:bookmarkStart w:id="18" w:name="_Toc186554099"/>
+      <w:r>
+        <w:t>Cinématique détaillée de lancement de swSSO.exe</w:t>
+      </w:r>
       <w:bookmarkEnd w:id="17"/>
-    </w:p>
-    <w:p>
-      <w:pPr>
-        <w:pStyle w:val="Standard"/>
-      </w:pPr>
-      <w:r>
-        <w:t>Les précautions suivantes sont prises pour protéger le mot de passe Windows de l’utilisateur :</w:t>
-      </w:r>
-    </w:p>
-    <w:p>
-      <w:pPr>
-        <w:pStyle w:val="Enum1"/>
-      </w:pPr>
-      <w:r>
-        <w:t xml:space="preserve">swSSOCM.dll : les mots de passe fournis par le système sont immédiatement chiffrés avec l'API </w:t>
-      </w:r>
-      <w:proofErr w:type="spellStart"/>
-      <w:proofErr w:type="gramStart"/>
-      <w:r>
-        <w:t>CryptProtectMemory</w:t>
-      </w:r>
-      <w:proofErr w:type="spellEnd"/>
-      <w:r>
-        <w:t>(</w:t>
-      </w:r>
-      <w:proofErr w:type="gramEnd"/>
-      <w:r>
-        <w:t xml:space="preserve">) pour Vista+ et avec l'API </w:t>
-      </w:r>
-      <w:proofErr w:type="spellStart"/>
-      <w:r>
-        <w:t>RtlEncryptMemory</w:t>
-      </w:r>
-      <w:proofErr w:type="spellEnd"/>
-      <w:r>
-        <w:t xml:space="preserve">() pour XP. Le mode CROSS_PROCESS est utilisé de sorte que swSSOSVC.exe pourra déchiffrer les données. Les données sources sont effacées de manière sécurisée avec </w:t>
-      </w:r>
-      <w:proofErr w:type="spellStart"/>
-      <w:proofErr w:type="gramStart"/>
-      <w:r>
-        <w:t>SecureZeroMemory</w:t>
-      </w:r>
-      <w:proofErr w:type="spellEnd"/>
-      <w:r>
-        <w:t>(</w:t>
-      </w:r>
-      <w:proofErr w:type="gramEnd"/>
-      <w:r>
-        <w:t>).</w:t>
-      </w:r>
-    </w:p>
-    <w:p>
-      <w:pPr>
-        <w:pStyle w:val="Enum1"/>
-      </w:pPr>
-      <w:r>
-        <w:t xml:space="preserve">swSSOSVC.exe : à réception d'un nouveau mot de passe, </w:t>
-      </w:r>
-      <w:proofErr w:type="spellStart"/>
-      <w:r>
-        <w:t>swSSOSVC</w:t>
-      </w:r>
-      <w:proofErr w:type="spellEnd"/>
-      <w:r>
-        <w:t xml:space="preserve"> le déchiffre puis le rechiffre immédiatement en mode SAME_PROCESS de manière à le conserver sans qu'un autre process ne puisse le déchiffrer.</w:t>
-      </w:r>
-    </w:p>
-    <w:p>
-      <w:pPr>
-        <w:pStyle w:val="Enum1"/>
-      </w:pPr>
-      <w:r>
-        <w:t xml:space="preserve">Lorsque swSSO.exe a besoin de connaître le mot de passe de l'utilisateur (utilisation de %ADPASSWORD% ou des options de synchronisation des mots de passe d’un groupe d’application avec le mot de passe Windows), </w:t>
-      </w:r>
-      <w:proofErr w:type="spellStart"/>
-      <w:r>
-        <w:t>swSSOSVC</w:t>
-      </w:r>
-      <w:proofErr w:type="spellEnd"/>
-      <w:r>
-        <w:t xml:space="preserve"> lui fournit en le chiffrant par avec la clé </w:t>
-      </w:r>
-      <w:proofErr w:type="spellStart"/>
-      <w:r>
-        <w:t>KeyData</w:t>
-      </w:r>
-      <w:proofErr w:type="spellEnd"/>
-      <w:r>
-        <w:t xml:space="preserve">, </w:t>
-      </w:r>
-      <w:proofErr w:type="gramStart"/>
-      <w:r>
-        <w:t>de manière à ce</w:t>
-      </w:r>
-      <w:proofErr w:type="gramEnd"/>
-      <w:r>
-        <w:t xml:space="preserve"> que seul l'utilisateur légitime ayant connaissance de cette clé puisse le déchiffrer.</w:t>
-      </w:r>
-    </w:p>
-    <w:p>
-      <w:pPr>
-        <w:pStyle w:val="Titre2"/>
-      </w:pPr>
-      <w:bookmarkStart w:id="18" w:name="__RefHeading__496_782558025"/>
-      <w:bookmarkStart w:id="19" w:name="_Toc498939869"/>
-      <w:r>
-        <w:t>Cinématique détaillée de lancement de swSSO.exe</w:t>
-      </w:r>
       <w:bookmarkEnd w:id="18"/>
-      <w:bookmarkEnd w:id="19"/>
     </w:p>
     <w:p>
       <w:pPr>
@@ -3067,7 +3129,7 @@
           <w:color w:val="205CA0"/>
         </w:rPr>
       </w:pPr>
-      <w:bookmarkStart w:id="20" w:name="__RefHeading__498_782558025"/>
+      <w:bookmarkStart w:id="19" w:name="__RefHeading__498_782558025"/>
     </w:p>
     <w:p>
       <w:pPr>
@@ -3086,7 +3148,7 @@
         </w:rPr>
         <w:t>Cas n°1 – Le fichier swsso.ini n’existe pas</w:t>
       </w:r>
-      <w:bookmarkEnd w:id="20"/>
+      <w:bookmarkEnd w:id="19"/>
     </w:p>
     <w:p>
       <w:pPr>
@@ -3190,33 +3252,51 @@
           <w:ilvl w:val="0"/>
           <w:numId w:val="10"/>
         </w:numPr>
-      </w:pPr>
-      <w:r>
-        <w:t xml:space="preserve">Demande le </w:t>
-      </w:r>
-      <w:proofErr w:type="spellStart"/>
-      <w:r>
+        <w:rPr>
+          <w:lang w:val="en-US"/>
+        </w:rPr>
+      </w:pPr>
+      <w:proofErr w:type="spellStart"/>
+      <w:r>
+        <w:rPr>
+          <w:lang w:val="en-US"/>
+        </w:rPr>
+        <w:t>Demande</w:t>
+      </w:r>
+      <w:proofErr w:type="spellEnd"/>
+      <w:r>
+        <w:rPr>
+          <w:lang w:val="en-US"/>
+        </w:rPr>
+        <w:t xml:space="preserve"> le </w:t>
+      </w:r>
+      <w:proofErr w:type="spellStart"/>
+      <w:r>
+        <w:rPr>
+          <w:lang w:val="en-US"/>
+        </w:rPr>
         <w:t>KeyData</w:t>
       </w:r>
       <w:proofErr w:type="spellEnd"/>
       <w:r>
-        <w:t xml:space="preserve"> à SVC (GETPHKD</w:t>
+        <w:rPr>
+          <w:lang w:val="en-US"/>
+        </w:rPr>
+        <w:t xml:space="preserve"> à SVC (</w:t>
       </w:r>
       <w:proofErr w:type="gramStart"/>
       <w:r>
-        <w:t xml:space="preserve"> :CUR</w:t>
+        <w:rPr>
+          <w:lang w:val="en-US"/>
+        </w:rPr>
+        <w:t>GETPHKD :CUR</w:t>
       </w:r>
       <w:proofErr w:type="gramEnd"/>
       <w:r>
-        <w:t xml:space="preserve"> = </w:t>
-      </w:r>
-      <w:proofErr w:type="spellStart"/>
-      <w:r>
-        <w:t>Password</w:t>
-      </w:r>
-      <w:proofErr w:type="spellEnd"/>
-      <w:r>
-        <w:t xml:space="preserve"> Hash Key Data) </w:t>
+        <w:rPr>
+          <w:lang w:val="en-US"/>
+        </w:rPr>
+        <w:t xml:space="preserve"> = Password Hash Key Data) </w:t>
       </w:r>
     </w:p>
     <w:p>
@@ -3321,7 +3401,7 @@
           <w:color w:val="205CA0"/>
         </w:rPr>
       </w:pPr>
-      <w:bookmarkStart w:id="21" w:name="__RefHeading__500_782558025"/>
+      <w:bookmarkStart w:id="20" w:name="__RefHeading__500_782558025"/>
     </w:p>
     <w:p>
       <w:pPr>
@@ -3358,7 +3438,7 @@
         </w:rPr>
         <w:t> </w:t>
       </w:r>
-      <w:bookmarkEnd w:id="21"/>
+      <w:bookmarkEnd w:id="20"/>
     </w:p>
     <w:p>
       <w:pPr>
@@ -3500,11 +3580,11 @@
       </w:r>
       <w:proofErr w:type="gramStart"/>
       <w:r>
-        <w:t>GETPHKD:CUR</w:t>
+        <w:t>GETPHKD:</w:t>
       </w:r>
       <w:proofErr w:type="gramEnd"/>
       <w:r>
-        <w:t>) </w:t>
+        <w:t>CUR) </w:t>
       </w:r>
     </w:p>
     <w:p>
@@ -3637,7 +3717,7 @@
           <w:color w:val="205CA0"/>
         </w:rPr>
       </w:pPr>
-      <w:bookmarkStart w:id="22" w:name="__RefHeading__502_782558025"/>
+      <w:bookmarkStart w:id="21" w:name="__RefHeading__502_782558025"/>
     </w:p>
     <w:p>
       <w:pPr>
@@ -3674,7 +3754,7 @@
         </w:rPr>
         <w:t> </w:t>
       </w:r>
-      <w:bookmarkEnd w:id="22"/>
+      <w:bookmarkEnd w:id="21"/>
     </w:p>
     <w:p>
       <w:pPr>
@@ -3771,11 +3851,11 @@
       </w:r>
       <w:proofErr w:type="gramStart"/>
       <w:r>
-        <w:t>GETPHKD:CUR</w:t>
+        <w:t>GETPHKD:</w:t>
       </w:r>
       <w:proofErr w:type="gramEnd"/>
       <w:r>
-        <w:t>) </w:t>
+        <w:t>CUR) </w:t>
       </w:r>
     </w:p>
     <w:p>
@@ -3855,11 +3935,11 @@
       </w:r>
       <w:proofErr w:type="gramStart"/>
       <w:r>
-        <w:t>GETPHKD:OLD</w:t>
+        <w:t>GETPHKD:</w:t>
       </w:r>
       <w:proofErr w:type="gramEnd"/>
       <w:r>
-        <w:t xml:space="preserve">) et revérifie la </w:t>
+        <w:t xml:space="preserve">OLD) et revérifie la </w:t>
       </w:r>
       <w:proofErr w:type="spellStart"/>
       <w:r>
@@ -3890,25 +3970,25 @@
       <w:pPr>
         <w:pStyle w:val="Titre1"/>
       </w:pPr>
-      <w:bookmarkStart w:id="23" w:name="__RefHeading__504_782558025"/>
-      <w:bookmarkStart w:id="24" w:name="_Toc498939870"/>
+      <w:bookmarkStart w:id="22" w:name="__RefHeading__504_782558025"/>
+      <w:bookmarkStart w:id="23" w:name="_Toc186554100"/>
       <w:r>
         <w:t>Procédure de secours manuelle</w:t>
       </w:r>
+      <w:bookmarkEnd w:id="22"/>
       <w:bookmarkEnd w:id="23"/>
+    </w:p>
+    <w:p>
+      <w:pPr>
+        <w:pStyle w:val="Titre2"/>
+      </w:pPr>
+      <w:bookmarkStart w:id="24" w:name="__RefHeading__894_868613544"/>
+      <w:bookmarkStart w:id="25" w:name="_Toc186554101"/>
+      <w:r>
+        <w:t>Cinématique</w:t>
+      </w:r>
       <w:bookmarkEnd w:id="24"/>
-    </w:p>
-    <w:p>
-      <w:pPr>
-        <w:pStyle w:val="Titre2"/>
-      </w:pPr>
-      <w:bookmarkStart w:id="25" w:name="__RefHeading__894_868613544"/>
-      <w:bookmarkStart w:id="26" w:name="_Toc498939871"/>
-      <w:r>
-        <w:t>Cinématique</w:t>
-      </w:r>
       <w:bookmarkEnd w:id="25"/>
-      <w:bookmarkEnd w:id="26"/>
     </w:p>
     <w:p>
       <w:pPr>
@@ -4018,89 +4098,89 @@
       <w:pPr>
         <w:pStyle w:val="Titre2"/>
       </w:pPr>
-      <w:bookmarkStart w:id="27" w:name="__RefHeading__506_782558025"/>
-      <w:bookmarkStart w:id="28" w:name="_Toc498939872"/>
+      <w:bookmarkStart w:id="26" w:name="__RefHeading__506_782558025"/>
+      <w:bookmarkStart w:id="27" w:name="_Toc186554102"/>
       <w:r>
         <w:t>Outillage du processus</w:t>
       </w:r>
+      <w:bookmarkEnd w:id="26"/>
       <w:bookmarkEnd w:id="27"/>
+    </w:p>
+    <w:p>
+      <w:pPr>
+        <w:pStyle w:val="Enum1"/>
+      </w:pPr>
+      <w:r>
+        <w:t>L'outil en ligne de commande swSSOGenKey.exe permet de générer des couples clés publiques / clés privées :</w:t>
+      </w:r>
+    </w:p>
+    <w:p>
+      <w:pPr>
+        <w:pStyle w:val="Enum1"/>
+      </w:pPr>
+      <w:r>
+        <w:t>La clé publique est stockée dans un fichier .reg (ex : swSSO-PublicKey-0001.reg) ; les 4 chiffres 0001 correspondent à l'identifiant de la clé, permettant d'identifier la clé à utiliser en cas de changement ;</w:t>
+      </w:r>
+    </w:p>
+    <w:p>
+      <w:pPr>
+        <w:pStyle w:val="Enum1"/>
+      </w:pPr>
+      <w:r>
+        <w:t>La clé privée est stockée dans un fichier .txt (ex</w:t>
+      </w:r>
+      <w:proofErr w:type="gramStart"/>
+      <w:r>
+        <w:t> :swSSO-PrivateKey-0001.txt</w:t>
+      </w:r>
+      <w:proofErr w:type="gramEnd"/>
+      <w:r>
+        <w:t>). La clé privée est protégée par un mot de passe fort.</w:t>
+      </w:r>
+    </w:p>
+    <w:p>
+      <w:pPr>
+        <w:pStyle w:val="Enum1"/>
+      </w:pPr>
+      <w:r>
+        <w:t>Le fichier swSSO-PublicKey-0001.reg doit être importé dans le base de registre de tous les postes de travail : il contient la clé publique qui sera utilisée pour sécuriser le processus de secours.</w:t>
+      </w:r>
+    </w:p>
+    <w:p>
+      <w:pPr>
+        <w:pStyle w:val="Enum1"/>
+      </w:pPr>
+      <w:r>
+        <w:t xml:space="preserve">Le fichier swSSO-PrivateKey-0001.txt doit être importé dans l'outil </w:t>
+      </w:r>
+      <w:proofErr w:type="spellStart"/>
+      <w:r>
+        <w:t>swSSORecover</w:t>
+      </w:r>
+      <w:proofErr w:type="spellEnd"/>
+      <w:r>
+        <w:t xml:space="preserve"> : cet outil possède son propre magasin de clés, nommé swSSO-Keystore.txt, protégé par un mot de passe par l'opérateur du support. Ce mot de passe devra être saisi à chaque lancement de l'outil et protège toutes les clés importées. Ainsi, le mot de passe de chaque clé privée peut être rangé au coffre, il n'est nécessaire que lors de l'importation de la clé dans le </w:t>
+      </w:r>
+      <w:proofErr w:type="spellStart"/>
+      <w:r>
+        <w:t>keystore</w:t>
+      </w:r>
+      <w:proofErr w:type="spellEnd"/>
+      <w:r>
+        <w:t>.</w:t>
+      </w:r>
+    </w:p>
+    <w:p>
+      <w:pPr>
+        <w:pStyle w:val="Titre2"/>
+      </w:pPr>
+      <w:bookmarkStart w:id="28" w:name="__RefHeading__508_782558025"/>
+      <w:bookmarkStart w:id="29" w:name="_Toc186554103"/>
+      <w:r>
+        <w:t>Sécurité</w:t>
+      </w:r>
       <w:bookmarkEnd w:id="28"/>
-    </w:p>
-    <w:p>
-      <w:pPr>
-        <w:pStyle w:val="Enum1"/>
-      </w:pPr>
-      <w:r>
-        <w:t>L'outil en ligne de commande swSSOGenKey.exe permet de générer des couples clés publiques / clés privées :</w:t>
-      </w:r>
-    </w:p>
-    <w:p>
-      <w:pPr>
-        <w:pStyle w:val="Enum1"/>
-      </w:pPr>
-      <w:r>
-        <w:t>La clé publique est stockée dans un fichier .reg (ex : swSSO-PublicKey-0001.reg) ; les 4 chiffres 0001 correspondent à l'identifiant de la clé, permettant d'identifier la clé à utiliser en cas de changement ;</w:t>
-      </w:r>
-    </w:p>
-    <w:p>
-      <w:pPr>
-        <w:pStyle w:val="Enum1"/>
-      </w:pPr>
-      <w:r>
-        <w:t>La clé privée est stockée dans un fichier .txt (ex</w:t>
-      </w:r>
-      <w:proofErr w:type="gramStart"/>
-      <w:r>
-        <w:t> :swSSO-PrivateKey-0001.txt</w:t>
-      </w:r>
-      <w:proofErr w:type="gramEnd"/>
-      <w:r>
-        <w:t>). La clé privée est protégée par un mot de passe fort.</w:t>
-      </w:r>
-    </w:p>
-    <w:p>
-      <w:pPr>
-        <w:pStyle w:val="Enum1"/>
-      </w:pPr>
-      <w:r>
-        <w:t>Le fichier swSSO-PublicKey-0001.reg doit être importé dans le base de registre de tous les postes de travail : il contient la clé publique qui sera utilisée pour sécuriser le processus de secours.</w:t>
-      </w:r>
-    </w:p>
-    <w:p>
-      <w:pPr>
-        <w:pStyle w:val="Enum1"/>
-      </w:pPr>
-      <w:r>
-        <w:t xml:space="preserve">Le fichier swSSO-PrivateKey-0001.txt doit être importé dans l'outil </w:t>
-      </w:r>
-      <w:proofErr w:type="spellStart"/>
-      <w:r>
-        <w:t>swSSORecover</w:t>
-      </w:r>
-      <w:proofErr w:type="spellEnd"/>
-      <w:r>
-        <w:t xml:space="preserve"> : cet outil possède son propre magasin de clés, nommé swSSO-Keystore.txt, protégé par un mot de passe par l'opérateur du support. Ce mot de passe devra être saisi à chaque lancement de l'outil et protège toutes les clés importées. Ainsi, le mot de passe de chaque clé privée peut être rangé au coffre, il n'est nécessaire que lors de l'importation de la clé dans le </w:t>
-      </w:r>
-      <w:proofErr w:type="spellStart"/>
-      <w:r>
-        <w:t>keystore</w:t>
-      </w:r>
-      <w:proofErr w:type="spellEnd"/>
-      <w:r>
-        <w:t>.</w:t>
-      </w:r>
-    </w:p>
-    <w:p>
-      <w:pPr>
-        <w:pStyle w:val="Titre2"/>
-      </w:pPr>
-      <w:bookmarkStart w:id="29" w:name="__RefHeading__508_782558025"/>
-      <w:bookmarkStart w:id="30" w:name="_Toc498939873"/>
-      <w:r>
-        <w:t>Sécurité</w:t>
-      </w:r>
       <w:bookmarkEnd w:id="29"/>
-      <w:bookmarkEnd w:id="30"/>
     </w:p>
     <w:p>
       <w:pPr>
@@ -4232,13 +4312,13 @@
       <w:pPr>
         <w:pStyle w:val="Titre2"/>
       </w:pPr>
-      <w:bookmarkStart w:id="31" w:name="__RefHeading__892_868613544"/>
-      <w:bookmarkStart w:id="32" w:name="_Toc498939874"/>
+      <w:bookmarkStart w:id="30" w:name="__RefHeading__892_868613544"/>
+      <w:bookmarkStart w:id="31" w:name="_Toc186554104"/>
       <w:r>
         <w:t>Détail technique de la procédure</w:t>
       </w:r>
+      <w:bookmarkEnd w:id="30"/>
       <w:bookmarkEnd w:id="31"/>
-      <w:bookmarkEnd w:id="32"/>
     </w:p>
     <w:p>
       <w:pPr>
@@ -4644,86 +4724,86 @@
         <w:pageBreakBefore/>
         <w:ind w:left="357" w:hanging="357"/>
       </w:pPr>
-      <w:bookmarkStart w:id="33" w:name="__RefHeading___Toc5892_194467915"/>
-      <w:bookmarkStart w:id="34" w:name="_Toc498939875"/>
+      <w:bookmarkStart w:id="32" w:name="__RefHeading___Toc5892_194467915"/>
+      <w:bookmarkStart w:id="33" w:name="_Toc186554105"/>
       <w:r>
         <w:lastRenderedPageBreak/>
         <w:t>Procédure de secours automatique (web service)</w:t>
       </w:r>
+      <w:bookmarkEnd w:id="32"/>
       <w:bookmarkEnd w:id="33"/>
+    </w:p>
+    <w:p>
+      <w:pPr>
+        <w:pStyle w:val="Titre2"/>
+      </w:pPr>
+      <w:bookmarkStart w:id="34" w:name="__RefHeading__894_8686135443"/>
+      <w:bookmarkStart w:id="35" w:name="_Toc186554106"/>
+      <w:r>
+        <w:t>Cinématique</w:t>
+      </w:r>
       <w:bookmarkEnd w:id="34"/>
+      <w:bookmarkEnd w:id="35"/>
+    </w:p>
+    <w:p>
+      <w:pPr>
+        <w:pStyle w:val="Standard"/>
+      </w:pPr>
+      <w:r>
+        <w:t xml:space="preserve">Lorsque le client </w:t>
+      </w:r>
+      <w:proofErr w:type="spellStart"/>
+      <w:r>
+        <w:t>swSSO</w:t>
+      </w:r>
+      <w:proofErr w:type="spellEnd"/>
+      <w:r>
+        <w:t xml:space="preserve"> détecte une désynchronisation de mot de passe, il invoque le web service de resynchronisation en lui fournissant un challenge. En retour, il reçoit une réponse qui lui permet de réinitialiser le mot de passe maître </w:t>
+      </w:r>
+      <w:proofErr w:type="spellStart"/>
+      <w:r>
+        <w:t>swSSO</w:t>
+      </w:r>
+      <w:proofErr w:type="spellEnd"/>
+      <w:r>
+        <w:t xml:space="preserve"> avec le mot de passe Windows de l’utilisateur et de </w:t>
+      </w:r>
+      <w:proofErr w:type="spellStart"/>
+      <w:r>
+        <w:t>transchiffrer</w:t>
+      </w:r>
+      <w:proofErr w:type="spellEnd"/>
+      <w:r>
+        <w:t xml:space="preserve"> les mots de passe secondaires (déchiffrement avec la clé correspondant à l’ancien mot de passe Windows et </w:t>
+      </w:r>
+      <w:proofErr w:type="spellStart"/>
+      <w:r>
+        <w:t>rechiffrement</w:t>
+      </w:r>
+      <w:proofErr w:type="spellEnd"/>
+      <w:r>
+        <w:t xml:space="preserve"> avec la clé correspondant au nouveau mot de passe Windows).</w:t>
+      </w:r>
+    </w:p>
+    <w:p>
+      <w:pPr>
+        <w:pStyle w:val="Standard"/>
+      </w:pPr>
+      <w:r>
+        <w:t>Techniquement, c'est simplement une automatisation de la procédure de secours, dans laquelle un web service remplace l'opérateur du support et l'application swSSORecover.exe.</w:t>
+      </w:r>
     </w:p>
     <w:p>
       <w:pPr>
         <w:pStyle w:val="Titre2"/>
       </w:pPr>
-      <w:bookmarkStart w:id="35" w:name="__RefHeading__894_8686135443"/>
-      <w:bookmarkStart w:id="36" w:name="_Toc498939876"/>
-      <w:r>
-        <w:t>Cinématique</w:t>
-      </w:r>
-      <w:bookmarkEnd w:id="35"/>
+      <w:bookmarkStart w:id="36" w:name="__RefHeading___Toc5894_194467915"/>
+      <w:bookmarkStart w:id="37" w:name="_Toc186554107"/>
+      <w:r>
+        <w:t>Sécurité</w:t>
+      </w:r>
       <w:bookmarkEnd w:id="36"/>
-    </w:p>
-    <w:p>
-      <w:pPr>
-        <w:pStyle w:val="Standard"/>
-      </w:pPr>
-      <w:r>
-        <w:t xml:space="preserve">Lorsque le client </w:t>
-      </w:r>
-      <w:proofErr w:type="spellStart"/>
-      <w:r>
-        <w:t>swSSO</w:t>
-      </w:r>
-      <w:proofErr w:type="spellEnd"/>
-      <w:r>
-        <w:t xml:space="preserve"> détecte une désynchronisation de mot de passe, il invoque le web service de resynchronisation en lui fournissant un challenge. En retour, il reçoit une réponse qui lui permet de réinitialiser le mot de passe maître </w:t>
-      </w:r>
-      <w:proofErr w:type="spellStart"/>
-      <w:r>
-        <w:t>swSSO</w:t>
-      </w:r>
-      <w:proofErr w:type="spellEnd"/>
-      <w:r>
-        <w:t xml:space="preserve"> avec le mot de passe Windows de l’utilisateur et de </w:t>
-      </w:r>
-      <w:proofErr w:type="spellStart"/>
-      <w:r>
-        <w:t>transchiffrer</w:t>
-      </w:r>
-      <w:proofErr w:type="spellEnd"/>
-      <w:r>
-        <w:t xml:space="preserve"> les mots de passe secondaires (déchiffrement avec la clé correspondant à l’ancien mot de passe Windows et </w:t>
-      </w:r>
-      <w:proofErr w:type="spellStart"/>
-      <w:r>
-        <w:t>rechiffrement</w:t>
-      </w:r>
-      <w:proofErr w:type="spellEnd"/>
-      <w:r>
-        <w:t xml:space="preserve"> avec la clé correspondant au nouveau mot de passe Windows).</w:t>
-      </w:r>
-    </w:p>
-    <w:p>
-      <w:pPr>
-        <w:pStyle w:val="Standard"/>
-      </w:pPr>
-      <w:r>
-        <w:t>Techniquement, c'est simplement une automatisation de la procédure de secours, dans laquelle un web service remplace l'opérateur du support et l'application swSSORecover.exe.</w:t>
-      </w:r>
-    </w:p>
-    <w:p>
-      <w:pPr>
-        <w:pStyle w:val="Titre2"/>
-      </w:pPr>
-      <w:bookmarkStart w:id="37" w:name="__RefHeading___Toc5894_194467915"/>
-      <w:bookmarkStart w:id="38" w:name="_Toc498939877"/>
-      <w:r>
-        <w:t>Sécurité</w:t>
-      </w:r>
       <w:bookmarkEnd w:id="37"/>
-      <w:bookmarkEnd w:id="38"/>
     </w:p>
     <w:p>
       <w:pPr>
@@ -4738,25 +4818,25 @@
       <w:pPr>
         <w:pStyle w:val="Titre1"/>
       </w:pPr>
-      <w:bookmarkStart w:id="39" w:name="__RefHeading___Toc5896_194467915"/>
-      <w:bookmarkStart w:id="40" w:name="_Toc498939878"/>
+      <w:bookmarkStart w:id="38" w:name="__RefHeading___Toc5896_194467915"/>
+      <w:bookmarkStart w:id="39" w:name="_Toc186554108"/>
       <w:r>
         <w:t>Migration</w:t>
       </w:r>
+      <w:bookmarkEnd w:id="38"/>
       <w:bookmarkEnd w:id="39"/>
+    </w:p>
+    <w:p>
+      <w:pPr>
+        <w:pStyle w:val="Titre2"/>
+      </w:pPr>
+      <w:bookmarkStart w:id="40" w:name="__RefHeading___Toc5898_194467915"/>
+      <w:bookmarkStart w:id="41" w:name="_Toc186554109"/>
+      <w:r>
+        <w:t>Principe</w:t>
+      </w:r>
       <w:bookmarkEnd w:id="40"/>
-    </w:p>
-    <w:p>
-      <w:pPr>
-        <w:pStyle w:val="Titre2"/>
-      </w:pPr>
-      <w:bookmarkStart w:id="41" w:name="__RefHeading___Toc5898_194467915"/>
-      <w:bookmarkStart w:id="42" w:name="_Toc498939879"/>
-      <w:r>
-        <w:t>Principe</w:t>
-      </w:r>
       <w:bookmarkEnd w:id="41"/>
-      <w:bookmarkEnd w:id="42"/>
     </w:p>
     <w:p>
       <w:pPr>
@@ -4784,7 +4864,7 @@
           <w:noProof/>
         </w:rPr>
         <w:drawing>
-          <wp:inline distT="0" distB="0" distL="0" distR="0" wp14:anchorId="7507F34F">
+          <wp:inline distT="0" distB="0" distL="0" distR="0" wp14:anchorId="66A143CE" wp14:editId="53B31F7C">
             <wp:extent cx="5943600" cy="3148089"/>
             <wp:effectExtent l="0" t="0" r="0" b="0"/>
             <wp:docPr id="39" name="Image 39"/>
@@ -4834,14 +4914,14 @@
       <w:pPr>
         <w:pStyle w:val="Titre2"/>
       </w:pPr>
-      <w:bookmarkStart w:id="43" w:name="__RefHeading___Toc5900_194467915"/>
-      <w:bookmarkStart w:id="44" w:name="_Toc498939880"/>
+      <w:bookmarkStart w:id="42" w:name="__RefHeading___Toc5900_194467915"/>
+      <w:bookmarkStart w:id="43" w:name="_Toc186554110"/>
       <w:r>
         <w:lastRenderedPageBreak/>
         <w:t>Sécurité</w:t>
       </w:r>
+      <w:bookmarkEnd w:id="42"/>
       <w:bookmarkEnd w:id="43"/>
-      <w:bookmarkEnd w:id="44"/>
     </w:p>
     <w:p>
       <w:pPr>
@@ -4911,7 +4991,7 @@
 </file>
 
 <file path=word/endnotes.xml><?xml version="1.0" encoding="utf-8"?>
-<w:endnotes xmlns:wpc="http://schemas.microsoft.com/office/word/2010/wordprocessingCanvas" xmlns:cx="http://schemas.microsoft.com/office/drawing/2014/chartex" xmlns:cx1="http://schemas.microsoft.com/office/drawing/2015/9/8/chartex" xmlns:cx2="http://schemas.microsoft.com/office/drawing/2015/10/21/chartex" xmlns:cx3="http://schemas.microsoft.com/office/drawing/2016/5/9/chartex" xmlns:cx4="http://schemas.microsoft.com/office/drawing/2016/5/10/chartex" xmlns:cx5="http://schemas.microsoft.com/office/drawing/2016/5/11/chartex" xmlns:cx6="http://schemas.microsoft.com/office/drawing/2016/5/12/chartex" xmlns:cx7="http://schemas.microsoft.com/office/drawing/2016/5/13/chartex" xmlns:cx8="http://schemas.microsoft.com/office/drawing/2016/5/14/chartex" xmlns:mc="http://schemas.openxmlformats.org/markup-compatibility/2006" xmlns:aink="http://schemas.microsoft.com/office/drawing/2016/ink" xmlns:am3d="http://schemas.microsoft.com/office/drawing/2017/model3d" xmlns:o="urn:schemas-microsoft-com:office:office" xmlns:r="http://schemas.openxmlformats.org/officeDocument/2006/relationships" xmlns:m="http://schemas.openxmlformats.org/officeDocument/2006/math" xmlns:v="urn:schemas-microsoft-com:vml" xmlns:wp14="http://schemas.microsoft.com/office/word/2010/wordprocessingDrawing" xmlns:wp="http://schemas.openxmlformats.org/drawingml/2006/wordprocessingDrawing" xmlns:w10="urn:schemas-microsoft-com:office:word" xmlns:w="http://schemas.openxmlformats.org/wordprocessingml/2006/main" xmlns:w14="http://schemas.microsoft.com/office/word/2010/wordml" xmlns:w15="http://schemas.microsoft.com/office/word/2012/wordml" xmlns:w16cid="http://schemas.microsoft.com/office/word/2016/wordml/cid" xmlns:w16se="http://schemas.microsoft.com/office/word/2015/wordml/symex" xmlns:wpg="http://schemas.microsoft.com/office/word/2010/wordprocessingGroup" xmlns:wpi="http://schemas.microsoft.com/office/word/2010/wordprocessingInk" xmlns:wne="http://schemas.microsoft.com/office/word/2006/wordml" xmlns:wps="http://schemas.microsoft.com/office/word/2010/wordprocessingShape" mc:Ignorable="w14 w15 w16se w16cid wp14">
+<w:endnotes xmlns:wpc="http://schemas.microsoft.com/office/word/2010/wordprocessingCanvas" xmlns:cx="http://schemas.microsoft.com/office/drawing/2014/chartex" xmlns:cx1="http://schemas.microsoft.com/office/drawing/2015/9/8/chartex" xmlns:cx2="http://schemas.microsoft.com/office/drawing/2015/10/21/chartex" xmlns:cx3="http://schemas.microsoft.com/office/drawing/2016/5/9/chartex" xmlns:cx4="http://schemas.microsoft.com/office/drawing/2016/5/10/chartex" xmlns:cx5="http://schemas.microsoft.com/office/drawing/2016/5/11/chartex" xmlns:cx6="http://schemas.microsoft.com/office/drawing/2016/5/12/chartex" xmlns:cx7="http://schemas.microsoft.com/office/drawing/2016/5/13/chartex" xmlns:cx8="http://schemas.microsoft.com/office/drawing/2016/5/14/chartex" xmlns:mc="http://schemas.openxmlformats.org/markup-compatibility/2006" xmlns:aink="http://schemas.microsoft.com/office/drawing/2016/ink" xmlns:am3d="http://schemas.microsoft.com/office/drawing/2017/model3d" xmlns:o="urn:schemas-microsoft-com:office:office" xmlns:oel="http://schemas.microsoft.com/office/2019/extlst" xmlns:r="http://schemas.openxmlformats.org/officeDocument/2006/relationships" xmlns:m="http://schemas.openxmlformats.org/officeDocument/2006/math" xmlns:v="urn:schemas-microsoft-com:vml" xmlns:wp14="http://schemas.microsoft.com/office/word/2010/wordprocessingDrawing" xmlns:wp="http://schemas.openxmlformats.org/drawingml/2006/wordprocessingDrawing" xmlns:w10="urn:schemas-microsoft-com:office:word" xmlns:w="http://schemas.openxmlformats.org/wordprocessingml/2006/main" xmlns:w14="http://schemas.microsoft.com/office/word/2010/wordml" xmlns:w15="http://schemas.microsoft.com/office/word/2012/wordml" xmlns:w16cex="http://schemas.microsoft.com/office/word/2018/wordml/cex" xmlns:w16cid="http://schemas.microsoft.com/office/word/2016/wordml/cid" xmlns:w16="http://schemas.microsoft.com/office/word/2018/wordml" xmlns:w16du="http://schemas.microsoft.com/office/word/2023/wordml/word16du" xmlns:w16sdtdh="http://schemas.microsoft.com/office/word/2020/wordml/sdtdatahash" xmlns:w16se="http://schemas.microsoft.com/office/word/2015/wordml/symex" xmlns:wpg="http://schemas.microsoft.com/office/word/2010/wordprocessingGroup" xmlns:wpi="http://schemas.microsoft.com/office/word/2010/wordprocessingInk" xmlns:wne="http://schemas.microsoft.com/office/word/2006/wordml" xmlns:wps="http://schemas.microsoft.com/office/word/2010/wordprocessingShape" mc:Ignorable="w14 w15 w16se w16cid w16 w16cex w16sdtdh w16du wp14">
   <w:endnote w:type="separator" w:id="-1">
     <w:p>
       <w:r>
@@ -4930,7 +5010,7 @@
 </file>
 
 <file path=word/footer1.xml><?xml version="1.0" encoding="utf-8"?>
-<w:ftr xmlns:wpc="http://schemas.microsoft.com/office/word/2010/wordprocessingCanvas" xmlns:cx="http://schemas.microsoft.com/office/drawing/2014/chartex" xmlns:cx1="http://schemas.microsoft.com/office/drawing/2015/9/8/chartex" xmlns:cx2="http://schemas.microsoft.com/office/drawing/2015/10/21/chartex" xmlns:cx3="http://schemas.microsoft.com/office/drawing/2016/5/9/chartex" xmlns:cx4="http://schemas.microsoft.com/office/drawing/2016/5/10/chartex" xmlns:cx5="http://schemas.microsoft.com/office/drawing/2016/5/11/chartex" xmlns:cx6="http://schemas.microsoft.com/office/drawing/2016/5/12/chartex" xmlns:cx7="http://schemas.microsoft.com/office/drawing/2016/5/13/chartex" xmlns:cx8="http://schemas.microsoft.com/office/drawing/2016/5/14/chartex" xmlns:mc="http://schemas.openxmlformats.org/markup-compatibility/2006" xmlns:aink="http://schemas.microsoft.com/office/drawing/2016/ink" xmlns:am3d="http://schemas.microsoft.com/office/drawing/2017/model3d" xmlns:o="urn:schemas-microsoft-com:office:office" xmlns:r="http://schemas.openxmlformats.org/officeDocument/2006/relationships" xmlns:m="http://schemas.openxmlformats.org/officeDocument/2006/math" xmlns:v="urn:schemas-microsoft-com:vml" xmlns:wp14="http://schemas.microsoft.com/office/word/2010/wordprocessingDrawing" xmlns:wp="http://schemas.openxmlformats.org/drawingml/2006/wordprocessingDrawing" xmlns:w10="urn:schemas-microsoft-com:office:word" xmlns:w="http://schemas.openxmlformats.org/wordprocessingml/2006/main" xmlns:w14="http://schemas.microsoft.com/office/word/2010/wordml" xmlns:w15="http://schemas.microsoft.com/office/word/2012/wordml" xmlns:w16cid="http://schemas.microsoft.com/office/word/2016/wordml/cid" xmlns:w16se="http://schemas.microsoft.com/office/word/2015/wordml/symex" xmlns:wpg="http://schemas.microsoft.com/office/word/2010/wordprocessingGroup" xmlns:wpi="http://schemas.microsoft.com/office/word/2010/wordprocessingInk" xmlns:wne="http://schemas.microsoft.com/office/word/2006/wordml" xmlns:wps="http://schemas.microsoft.com/office/word/2010/wordprocessingShape" mc:Ignorable="w14 w15 w16se w16cid wp14">
+<w:ftr xmlns:wpc="http://schemas.microsoft.com/office/word/2010/wordprocessingCanvas" xmlns:cx="http://schemas.microsoft.com/office/drawing/2014/chartex" xmlns:cx1="http://schemas.microsoft.com/office/drawing/2015/9/8/chartex" xmlns:cx2="http://schemas.microsoft.com/office/drawing/2015/10/21/chartex" xmlns:cx3="http://schemas.microsoft.com/office/drawing/2016/5/9/chartex" xmlns:cx4="http://schemas.microsoft.com/office/drawing/2016/5/10/chartex" xmlns:cx5="http://schemas.microsoft.com/office/drawing/2016/5/11/chartex" xmlns:cx6="http://schemas.microsoft.com/office/drawing/2016/5/12/chartex" xmlns:cx7="http://schemas.microsoft.com/office/drawing/2016/5/13/chartex" xmlns:cx8="http://schemas.microsoft.com/office/drawing/2016/5/14/chartex" xmlns:mc="http://schemas.openxmlformats.org/markup-compatibility/2006" xmlns:aink="http://schemas.microsoft.com/office/drawing/2016/ink" xmlns:am3d="http://schemas.microsoft.com/office/drawing/2017/model3d" xmlns:o="urn:schemas-microsoft-com:office:office" xmlns:oel="http://schemas.microsoft.com/office/2019/extlst" xmlns:r="http://schemas.openxmlformats.org/officeDocument/2006/relationships" xmlns:m="http://schemas.openxmlformats.org/officeDocument/2006/math" xmlns:v="urn:schemas-microsoft-com:vml" xmlns:wp14="http://schemas.microsoft.com/office/word/2010/wordprocessingDrawing" xmlns:wp="http://schemas.openxmlformats.org/drawingml/2006/wordprocessingDrawing" xmlns:w10="urn:schemas-microsoft-com:office:word" xmlns:w="http://schemas.openxmlformats.org/wordprocessingml/2006/main" xmlns:w14="http://schemas.microsoft.com/office/word/2010/wordml" xmlns:w15="http://schemas.microsoft.com/office/word/2012/wordml" xmlns:w16cex="http://schemas.microsoft.com/office/word/2018/wordml/cex" xmlns:w16cid="http://schemas.microsoft.com/office/word/2016/wordml/cid" xmlns:w16="http://schemas.microsoft.com/office/word/2018/wordml" xmlns:w16du="http://schemas.microsoft.com/office/word/2023/wordml/word16du" xmlns:w16sdtdh="http://schemas.microsoft.com/office/word/2020/wordml/sdtdatahash" xmlns:w16se="http://schemas.microsoft.com/office/word/2015/wordml/symex" xmlns:wpg="http://schemas.microsoft.com/office/word/2010/wordprocessingGroup" xmlns:wpi="http://schemas.microsoft.com/office/word/2010/wordprocessingInk" xmlns:wne="http://schemas.microsoft.com/office/word/2006/wordml" xmlns:wps="http://schemas.microsoft.com/office/word/2010/wordprocessingShape" mc:Ignorable="w14 w15 w16se w16cid w16 w16cex w16sdtdh w16du wp14">
   <w:p>
     <w:pPr>
       <w:pStyle w:val="Pieddepage"/>
@@ -5052,7 +5132,7 @@
 </file>
 
 <file path=word/footer2.xml><?xml version="1.0" encoding="utf-8"?>
-<w:ftr xmlns:wpc="http://schemas.microsoft.com/office/word/2010/wordprocessingCanvas" xmlns:cx="http://schemas.microsoft.com/office/drawing/2014/chartex" xmlns:cx1="http://schemas.microsoft.com/office/drawing/2015/9/8/chartex" xmlns:cx2="http://schemas.microsoft.com/office/drawing/2015/10/21/chartex" xmlns:cx3="http://schemas.microsoft.com/office/drawing/2016/5/9/chartex" xmlns:cx4="http://schemas.microsoft.com/office/drawing/2016/5/10/chartex" xmlns:cx5="http://schemas.microsoft.com/office/drawing/2016/5/11/chartex" xmlns:cx6="http://schemas.microsoft.com/office/drawing/2016/5/12/chartex" xmlns:cx7="http://schemas.microsoft.com/office/drawing/2016/5/13/chartex" xmlns:cx8="http://schemas.microsoft.com/office/drawing/2016/5/14/chartex" xmlns:mc="http://schemas.openxmlformats.org/markup-compatibility/2006" xmlns:aink="http://schemas.microsoft.com/office/drawing/2016/ink" xmlns:am3d="http://schemas.microsoft.com/office/drawing/2017/model3d" xmlns:o="urn:schemas-microsoft-com:office:office" xmlns:r="http://schemas.openxmlformats.org/officeDocument/2006/relationships" xmlns:m="http://schemas.openxmlformats.org/officeDocument/2006/math" xmlns:v="urn:schemas-microsoft-com:vml" xmlns:wp14="http://schemas.microsoft.com/office/word/2010/wordprocessingDrawing" xmlns:wp="http://schemas.openxmlformats.org/drawingml/2006/wordprocessingDrawing" xmlns:w10="urn:schemas-microsoft-com:office:word" xmlns:w="http://schemas.openxmlformats.org/wordprocessingml/2006/main" xmlns:w14="http://schemas.microsoft.com/office/word/2010/wordml" xmlns:w15="http://schemas.microsoft.com/office/word/2012/wordml" xmlns:w16cid="http://schemas.microsoft.com/office/word/2016/wordml/cid" xmlns:w16se="http://schemas.microsoft.com/office/word/2015/wordml/symex" xmlns:wpg="http://schemas.microsoft.com/office/word/2010/wordprocessingGroup" xmlns:wpi="http://schemas.microsoft.com/office/word/2010/wordprocessingInk" xmlns:wne="http://schemas.microsoft.com/office/word/2006/wordml" xmlns:wps="http://schemas.microsoft.com/office/word/2010/wordprocessingShape" mc:Ignorable="w14 w15 w16se w16cid wp14">
+<w:ftr xmlns:wpc="http://schemas.microsoft.com/office/word/2010/wordprocessingCanvas" xmlns:cx="http://schemas.microsoft.com/office/drawing/2014/chartex" xmlns:cx1="http://schemas.microsoft.com/office/drawing/2015/9/8/chartex" xmlns:cx2="http://schemas.microsoft.com/office/drawing/2015/10/21/chartex" xmlns:cx3="http://schemas.microsoft.com/office/drawing/2016/5/9/chartex" xmlns:cx4="http://schemas.microsoft.com/office/drawing/2016/5/10/chartex" xmlns:cx5="http://schemas.microsoft.com/office/drawing/2016/5/11/chartex" xmlns:cx6="http://schemas.microsoft.com/office/drawing/2016/5/12/chartex" xmlns:cx7="http://schemas.microsoft.com/office/drawing/2016/5/13/chartex" xmlns:cx8="http://schemas.microsoft.com/office/drawing/2016/5/14/chartex" xmlns:mc="http://schemas.openxmlformats.org/markup-compatibility/2006" xmlns:aink="http://schemas.microsoft.com/office/drawing/2016/ink" xmlns:am3d="http://schemas.microsoft.com/office/drawing/2017/model3d" xmlns:o="urn:schemas-microsoft-com:office:office" xmlns:oel="http://schemas.microsoft.com/office/2019/extlst" xmlns:r="http://schemas.openxmlformats.org/officeDocument/2006/relationships" xmlns:m="http://schemas.openxmlformats.org/officeDocument/2006/math" xmlns:v="urn:schemas-microsoft-com:vml" xmlns:wp14="http://schemas.microsoft.com/office/word/2010/wordprocessingDrawing" xmlns:wp="http://schemas.openxmlformats.org/drawingml/2006/wordprocessingDrawing" xmlns:w10="urn:schemas-microsoft-com:office:word" xmlns:w="http://schemas.openxmlformats.org/wordprocessingml/2006/main" xmlns:w14="http://schemas.microsoft.com/office/word/2010/wordml" xmlns:w15="http://schemas.microsoft.com/office/word/2012/wordml" xmlns:w16cex="http://schemas.microsoft.com/office/word/2018/wordml/cex" xmlns:w16cid="http://schemas.microsoft.com/office/word/2016/wordml/cid" xmlns:w16="http://schemas.microsoft.com/office/word/2018/wordml" xmlns:w16du="http://schemas.microsoft.com/office/word/2023/wordml/word16du" xmlns:w16sdtdh="http://schemas.microsoft.com/office/word/2020/wordml/sdtdatahash" xmlns:w16se="http://schemas.microsoft.com/office/word/2015/wordml/symex" xmlns:wpg="http://schemas.microsoft.com/office/word/2010/wordprocessingGroup" xmlns:wpi="http://schemas.microsoft.com/office/word/2010/wordprocessingInk" xmlns:wne="http://schemas.microsoft.com/office/word/2006/wordml" xmlns:wps="http://schemas.microsoft.com/office/word/2010/wordprocessingShape" mc:Ignorable="w14 w15 w16se w16cid w16 w16cex w16sdtdh w16du wp14">
   <w:p>
     <w:pPr>
       <w:pStyle w:val="Pieddepage"/>
@@ -5074,31 +5154,22 @@
         <w:sz w:val="16"/>
         <w:szCs w:val="16"/>
       </w:rPr>
-      <w:t>Copyright © 2004-201</w:t>
+      <w:t>Copyright © 2004-20</w:t>
     </w:r>
     <w:r>
       <w:rPr>
         <w:sz w:val="16"/>
         <w:szCs w:val="16"/>
       </w:rPr>
-      <w:t>7</w:t>
+      <w:t>25</w:t>
     </w:r>
     <w:r>
       <w:rPr>
         <w:sz w:val="16"/>
         <w:szCs w:val="16"/>
       </w:rPr>
-      <w:t xml:space="preserve"> – Sylvain </w:t>
+      <w:t xml:space="preserve"> – Sylvain Werdefroy</w:t>
     </w:r>
-    <w:proofErr w:type="spellStart"/>
-    <w:r>
-      <w:rPr>
-        <w:sz w:val="16"/>
-        <w:szCs w:val="16"/>
-      </w:rPr>
-      <w:t>Werdefroy</w:t>
-    </w:r>
-    <w:proofErr w:type="spellEnd"/>
     <w:r>
       <w:rPr>
         <w:sz w:val="16"/>
@@ -5127,21 +5198,21 @@
         <w:sz w:val="16"/>
         <w:szCs w:val="16"/>
       </w:rPr>
-      <w:t xml:space="preserve"> 1.</w:t>
+      <w:t xml:space="preserve"> 1</w:t>
     </w:r>
     <w:r>
       <w:rPr>
         <w:sz w:val="16"/>
         <w:szCs w:val="16"/>
       </w:rPr>
-      <w:t>2</w:t>
+      <w:t>.3</w:t>
     </w:r>
   </w:p>
 </w:ftr>
 </file>
 
 <file path=word/footnotes.xml><?xml version="1.0" encoding="utf-8"?>
-<w:footnotes xmlns:wpc="http://schemas.microsoft.com/office/word/2010/wordprocessingCanvas" xmlns:cx="http://schemas.microsoft.com/office/drawing/2014/chartex" xmlns:cx1="http://schemas.microsoft.com/office/drawing/2015/9/8/chartex" xmlns:cx2="http://schemas.microsoft.com/office/drawing/2015/10/21/chartex" xmlns:cx3="http://schemas.microsoft.com/office/drawing/2016/5/9/chartex" xmlns:cx4="http://schemas.microsoft.com/office/drawing/2016/5/10/chartex" xmlns:cx5="http://schemas.microsoft.com/office/drawing/2016/5/11/chartex" xmlns:cx6="http://schemas.microsoft.com/office/drawing/2016/5/12/chartex" xmlns:cx7="http://schemas.microsoft.com/office/drawing/2016/5/13/chartex" xmlns:cx8="http://schemas.microsoft.com/office/drawing/2016/5/14/chartex" xmlns:mc="http://schemas.openxmlformats.org/markup-compatibility/2006" xmlns:aink="http://schemas.microsoft.com/office/drawing/2016/ink" xmlns:am3d="http://schemas.microsoft.com/office/drawing/2017/model3d" xmlns:o="urn:schemas-microsoft-com:office:office" xmlns:r="http://schemas.openxmlformats.org/officeDocument/2006/relationships" xmlns:m="http://schemas.openxmlformats.org/officeDocument/2006/math" xmlns:v="urn:schemas-microsoft-com:vml" xmlns:wp14="http://schemas.microsoft.com/office/word/2010/wordprocessingDrawing" xmlns:wp="http://schemas.openxmlformats.org/drawingml/2006/wordprocessingDrawing" xmlns:w10="urn:schemas-microsoft-com:office:word" xmlns:w="http://schemas.openxmlformats.org/wordprocessingml/2006/main" xmlns:w14="http://schemas.microsoft.com/office/word/2010/wordml" xmlns:w15="http://schemas.microsoft.com/office/word/2012/wordml" xmlns:w16cid="http://schemas.microsoft.com/office/word/2016/wordml/cid" xmlns:w16se="http://schemas.microsoft.com/office/word/2015/wordml/symex" xmlns:wpg="http://schemas.microsoft.com/office/word/2010/wordprocessingGroup" xmlns:wpi="http://schemas.microsoft.com/office/word/2010/wordprocessingInk" xmlns:wne="http://schemas.microsoft.com/office/word/2006/wordml" xmlns:wps="http://schemas.microsoft.com/office/word/2010/wordprocessingShape" mc:Ignorable="w14 w15 w16se w16cid wp14">
+<w:footnotes xmlns:wpc="http://schemas.microsoft.com/office/word/2010/wordprocessingCanvas" xmlns:cx="http://schemas.microsoft.com/office/drawing/2014/chartex" xmlns:cx1="http://schemas.microsoft.com/office/drawing/2015/9/8/chartex" xmlns:cx2="http://schemas.microsoft.com/office/drawing/2015/10/21/chartex" xmlns:cx3="http://schemas.microsoft.com/office/drawing/2016/5/9/chartex" xmlns:cx4="http://schemas.microsoft.com/office/drawing/2016/5/10/chartex" xmlns:cx5="http://schemas.microsoft.com/office/drawing/2016/5/11/chartex" xmlns:cx6="http://schemas.microsoft.com/office/drawing/2016/5/12/chartex" xmlns:cx7="http://schemas.microsoft.com/office/drawing/2016/5/13/chartex" xmlns:cx8="http://schemas.microsoft.com/office/drawing/2016/5/14/chartex" xmlns:mc="http://schemas.openxmlformats.org/markup-compatibility/2006" xmlns:aink="http://schemas.microsoft.com/office/drawing/2016/ink" xmlns:am3d="http://schemas.microsoft.com/office/drawing/2017/model3d" xmlns:o="urn:schemas-microsoft-com:office:office" xmlns:oel="http://schemas.microsoft.com/office/2019/extlst" xmlns:r="http://schemas.openxmlformats.org/officeDocument/2006/relationships" xmlns:m="http://schemas.openxmlformats.org/officeDocument/2006/math" xmlns:v="urn:schemas-microsoft-com:vml" xmlns:wp14="http://schemas.microsoft.com/office/word/2010/wordprocessingDrawing" xmlns:wp="http://schemas.openxmlformats.org/drawingml/2006/wordprocessingDrawing" xmlns:w10="urn:schemas-microsoft-com:office:word" xmlns:w="http://schemas.openxmlformats.org/wordprocessingml/2006/main" xmlns:w14="http://schemas.microsoft.com/office/word/2010/wordml" xmlns:w15="http://schemas.microsoft.com/office/word/2012/wordml" xmlns:w16cex="http://schemas.microsoft.com/office/word/2018/wordml/cex" xmlns:w16cid="http://schemas.microsoft.com/office/word/2016/wordml/cid" xmlns:w16="http://schemas.microsoft.com/office/word/2018/wordml" xmlns:w16du="http://schemas.microsoft.com/office/word/2023/wordml/word16du" xmlns:w16sdtdh="http://schemas.microsoft.com/office/word/2020/wordml/sdtdatahash" xmlns:w16se="http://schemas.microsoft.com/office/word/2015/wordml/symex" xmlns:wpg="http://schemas.microsoft.com/office/word/2010/wordprocessingGroup" xmlns:wpi="http://schemas.microsoft.com/office/word/2010/wordprocessingInk" xmlns:wne="http://schemas.microsoft.com/office/word/2006/wordml" xmlns:wps="http://schemas.microsoft.com/office/word/2010/wordprocessingShape" mc:Ignorable="w14 w15 w16se w16cid w16 w16cex w16sdtdh w16du wp14">
   <w:footnote w:type="separator" w:id="-1">
     <w:p>
       <w:r>
@@ -5163,7 +5234,7 @@
 </file>
 
 <file path=word/numbering.xml><?xml version="1.0" encoding="utf-8"?>
-<w:numbering xmlns:wpc="http://schemas.microsoft.com/office/word/2010/wordprocessingCanvas" xmlns:cx="http://schemas.microsoft.com/office/drawing/2014/chartex" xmlns:cx1="http://schemas.microsoft.com/office/drawing/2015/9/8/chartex" xmlns:cx2="http://schemas.microsoft.com/office/drawing/2015/10/21/chartex" xmlns:cx3="http://schemas.microsoft.com/office/drawing/2016/5/9/chartex" xmlns:cx4="http://schemas.microsoft.com/office/drawing/2016/5/10/chartex" xmlns:cx5="http://schemas.microsoft.com/office/drawing/2016/5/11/chartex" xmlns:cx6="http://schemas.microsoft.com/office/drawing/2016/5/12/chartex" xmlns:cx7="http://schemas.microsoft.com/office/drawing/2016/5/13/chartex" xmlns:cx8="http://schemas.microsoft.com/office/drawing/2016/5/14/chartex" xmlns:mc="http://schemas.openxmlformats.org/markup-compatibility/2006" xmlns:aink="http://schemas.microsoft.com/office/drawing/2016/ink" xmlns:am3d="http://schemas.microsoft.com/office/drawing/2017/model3d" xmlns:o="urn:schemas-microsoft-com:office:office" xmlns:r="http://schemas.openxmlformats.org/officeDocument/2006/relationships" xmlns:m="http://schemas.openxmlformats.org/officeDocument/2006/math" xmlns:v="urn:schemas-microsoft-com:vml" xmlns:wp14="http://schemas.microsoft.com/office/word/2010/wordprocessingDrawing" xmlns:wp="http://schemas.openxmlformats.org/drawingml/2006/wordprocessingDrawing" xmlns:w10="urn:schemas-microsoft-com:office:word" xmlns:w="http://schemas.openxmlformats.org/wordprocessingml/2006/main" xmlns:w14="http://schemas.microsoft.com/office/word/2010/wordml" xmlns:w15="http://schemas.microsoft.com/office/word/2012/wordml" xmlns:w16cid="http://schemas.microsoft.com/office/word/2016/wordml/cid" xmlns:w16se="http://schemas.microsoft.com/office/word/2015/wordml/symex" xmlns:wpg="http://schemas.microsoft.com/office/word/2010/wordprocessingGroup" xmlns:wpi="http://schemas.microsoft.com/office/word/2010/wordprocessingInk" xmlns:wne="http://schemas.microsoft.com/office/word/2006/wordml" xmlns:wps="http://schemas.microsoft.com/office/word/2010/wordprocessingShape" mc:Ignorable="w14 w15 w16se w16cid wp14">
+<w:numbering xmlns:wpc="http://schemas.microsoft.com/office/word/2010/wordprocessingCanvas" xmlns:cx="http://schemas.microsoft.com/office/drawing/2014/chartex" xmlns:cx1="http://schemas.microsoft.com/office/drawing/2015/9/8/chartex" xmlns:cx2="http://schemas.microsoft.com/office/drawing/2015/10/21/chartex" xmlns:cx3="http://schemas.microsoft.com/office/drawing/2016/5/9/chartex" xmlns:cx4="http://schemas.microsoft.com/office/drawing/2016/5/10/chartex" xmlns:cx5="http://schemas.microsoft.com/office/drawing/2016/5/11/chartex" xmlns:cx6="http://schemas.microsoft.com/office/drawing/2016/5/12/chartex" xmlns:cx7="http://schemas.microsoft.com/office/drawing/2016/5/13/chartex" xmlns:cx8="http://schemas.microsoft.com/office/drawing/2016/5/14/chartex" xmlns:mc="http://schemas.openxmlformats.org/markup-compatibility/2006" xmlns:aink="http://schemas.microsoft.com/office/drawing/2016/ink" xmlns:am3d="http://schemas.microsoft.com/office/drawing/2017/model3d" xmlns:o="urn:schemas-microsoft-com:office:office" xmlns:oel="http://schemas.microsoft.com/office/2019/extlst" xmlns:r="http://schemas.openxmlformats.org/officeDocument/2006/relationships" xmlns:m="http://schemas.openxmlformats.org/officeDocument/2006/math" xmlns:v="urn:schemas-microsoft-com:vml" xmlns:wp14="http://schemas.microsoft.com/office/word/2010/wordprocessingDrawing" xmlns:wp="http://schemas.openxmlformats.org/drawingml/2006/wordprocessingDrawing" xmlns:w10="urn:schemas-microsoft-com:office:word" xmlns:w="http://schemas.openxmlformats.org/wordprocessingml/2006/main" xmlns:w14="http://schemas.microsoft.com/office/word/2010/wordml" xmlns:w15="http://schemas.microsoft.com/office/word/2012/wordml" xmlns:w16cex="http://schemas.microsoft.com/office/word/2018/wordml/cex" xmlns:w16cid="http://schemas.microsoft.com/office/word/2016/wordml/cid" xmlns:w16="http://schemas.microsoft.com/office/word/2018/wordml" xmlns:w16du="http://schemas.microsoft.com/office/word/2023/wordml/word16du" xmlns:w16sdtdh="http://schemas.microsoft.com/office/word/2020/wordml/sdtdatahash" xmlns:w16se="http://schemas.microsoft.com/office/word/2015/wordml/symex" xmlns:wpg="http://schemas.microsoft.com/office/word/2010/wordprocessingGroup" xmlns:wpi="http://schemas.microsoft.com/office/word/2010/wordprocessingInk" xmlns:wne="http://schemas.microsoft.com/office/word/2006/wordml" xmlns:wps="http://schemas.microsoft.com/office/word/2010/wordprocessingShape" mc:Ignorable="w14 w15 w16se w16cid w16 w16cex w16sdtdh w16du wp14">
   <w:abstractNum w:abstractNumId="0" w15:restartNumberingAfterBreak="0">
     <w:nsid w:val="158D6507"/>
     <w:multiLevelType w:val="multilevel"/>
@@ -6221,65 +6292,65 @@
       </w:rPr>
     </w:lvl>
   </w:abstractNum>
-  <w:num w:numId="1">
+  <w:num w:numId="1" w16cid:durableId="66533698">
     <w:abstractNumId w:val="2"/>
   </w:num>
-  <w:num w:numId="2">
+  <w:num w:numId="2" w16cid:durableId="705910157">
     <w:abstractNumId w:val="1"/>
   </w:num>
-  <w:num w:numId="3">
+  <w:num w:numId="3" w16cid:durableId="1339382089">
     <w:abstractNumId w:val="6"/>
   </w:num>
-  <w:num w:numId="4">
+  <w:num w:numId="4" w16cid:durableId="1357076181">
     <w:abstractNumId w:val="7"/>
   </w:num>
-  <w:num w:numId="5">
+  <w:num w:numId="5" w16cid:durableId="1975522864">
     <w:abstractNumId w:val="5"/>
   </w:num>
-  <w:num w:numId="6">
+  <w:num w:numId="6" w16cid:durableId="328366021">
     <w:abstractNumId w:val="10"/>
   </w:num>
-  <w:num w:numId="7">
+  <w:num w:numId="7" w16cid:durableId="729226920">
     <w:abstractNumId w:val="3"/>
   </w:num>
-  <w:num w:numId="8">
+  <w:num w:numId="8" w16cid:durableId="1652903330">
     <w:abstractNumId w:val="9"/>
   </w:num>
-  <w:num w:numId="9">
+  <w:num w:numId="9" w16cid:durableId="1620842556">
     <w:abstractNumId w:val="1"/>
   </w:num>
-  <w:num w:numId="10">
+  <w:num w:numId="10" w16cid:durableId="1290672179">
     <w:abstractNumId w:val="4"/>
   </w:num>
-  <w:num w:numId="11">
+  <w:num w:numId="11" w16cid:durableId="901604094">
     <w:abstractNumId w:val="8"/>
   </w:num>
-  <w:num w:numId="12">
+  <w:num w:numId="12" w16cid:durableId="499003576">
     <w:abstractNumId w:val="0"/>
   </w:num>
-  <w:num w:numId="13">
+  <w:num w:numId="13" w16cid:durableId="1400863807">
     <w:abstractNumId w:val="1"/>
   </w:num>
-  <w:num w:numId="14">
+  <w:num w:numId="14" w16cid:durableId="1655646281">
     <w:abstractNumId w:val="1"/>
   </w:num>
-  <w:num w:numId="15">
+  <w:num w:numId="15" w16cid:durableId="1089233736">
     <w:abstractNumId w:val="1"/>
   </w:num>
-  <w:num w:numId="16">
+  <w:num w:numId="16" w16cid:durableId="1823814632">
     <w:abstractNumId w:val="1"/>
   </w:num>
-  <w:num w:numId="17">
+  <w:num w:numId="17" w16cid:durableId="2104300391">
     <w:abstractNumId w:val="1"/>
   </w:num>
-  <w:num w:numId="18">
+  <w:num w:numId="18" w16cid:durableId="834224051">
     <w:abstractNumId w:val="1"/>
   </w:num>
 </w:numbering>
 </file>
 
 <file path=word/styles.xml><?xml version="1.0" encoding="utf-8"?>
-<w:styles xmlns:mc="http://schemas.openxmlformats.org/markup-compatibility/2006" xmlns:r="http://schemas.openxmlformats.org/officeDocument/2006/relationships" xmlns:w="http://schemas.openxmlformats.org/wordprocessingml/2006/main" xmlns:w14="http://schemas.microsoft.com/office/word/2010/wordml" xmlns:w15="http://schemas.microsoft.com/office/word/2012/wordml" xmlns:w16cid="http://schemas.microsoft.com/office/word/2016/wordml/cid" xmlns:w16se="http://schemas.microsoft.com/office/word/2015/wordml/symex" mc:Ignorable="w14 w15 w16se w16cid">
+<w:styles xmlns:mc="http://schemas.openxmlformats.org/markup-compatibility/2006" xmlns:r="http://schemas.openxmlformats.org/officeDocument/2006/relationships" xmlns:w="http://schemas.openxmlformats.org/wordprocessingml/2006/main" xmlns:w14="http://schemas.microsoft.com/office/word/2010/wordml" xmlns:w15="http://schemas.microsoft.com/office/word/2012/wordml" xmlns:w16cex="http://schemas.microsoft.com/office/word/2018/wordml/cex" xmlns:w16cid="http://schemas.microsoft.com/office/word/2016/wordml/cid" xmlns:w16="http://schemas.microsoft.com/office/word/2018/wordml" xmlns:w16du="http://schemas.microsoft.com/office/word/2023/wordml/word16du" xmlns:w16sdtdh="http://schemas.microsoft.com/office/word/2020/wordml/sdtdatahash" xmlns:w16se="http://schemas.microsoft.com/office/word/2015/wordml/symex" mc:Ignorable="w14 w15 w16se w16cid w16 w16cex w16sdtdh w16du">
   <w:docDefaults>
     <w:rPrDefault>
       <w:rPr>
@@ -6299,7 +6370,7 @@
       </w:pPr>
     </w:pPrDefault>
   </w:docDefaults>
-  <w:latentStyles w:defLockedState="0" w:defUIPriority="99" w:defSemiHidden="0" w:defUnhideWhenUsed="0" w:defQFormat="0" w:count="375">
+  <w:latentStyles w:defLockedState="0" w:defUIPriority="99" w:defSemiHidden="0" w:defUnhideWhenUsed="0" w:defQFormat="0" w:count="376">
     <w:lsdException w:name="Normal" w:uiPriority="0" w:qFormat="1"/>
     <w:lsdException w:name="heading 1" w:uiPriority="9" w:qFormat="1"/>
     <w:lsdException w:name="heading 2" w:semiHidden="1" w:uiPriority="9" w:unhideWhenUsed="1" w:qFormat="1"/>
@@ -6675,6 +6746,7 @@
     <w:lsdException w:name="Smart Hyperlink" w:semiHidden="1" w:unhideWhenUsed="1"/>
     <w:lsdException w:name="Hashtag" w:semiHidden="1" w:unhideWhenUsed="1"/>
     <w:lsdException w:name="Unresolved Mention" w:semiHidden="1" w:unhideWhenUsed="1"/>
+    <w:lsdException w:name="Smart Link" w:semiHidden="1" w:unhideWhenUsed="1"/>
   </w:latentStyles>
   <w:style w:type="paragraph" w:default="1" w:styleId="Normal">
     <w:name w:val="Normal"/>

</xml_diff>